<commit_message>
updated brief 10/05/2022 16:53
</commit_message>
<xml_diff>
--- a/sofi complex brief V2.docx
+++ b/sofi complex brief V2.docx
@@ -425,6 +425,7 @@
           <w:ilvl w:val="0"/>
           <w:numId w:val="4"/>
         </w:numPr>
+        <w:ind w:left="1080"/>
       </w:pPr>
       <w:r>
         <w:t>Variables:</w:t>
@@ -437,6 +438,7 @@
           <w:ilvl w:val="0"/>
           <w:numId w:val="3"/>
         </w:numPr>
+        <w:ind w:left="1440"/>
       </w:pPr>
       <w:r>
         <w:t>Rate of growth (float)</w:t>
@@ -449,6 +451,7 @@
           <w:ilvl w:val="0"/>
           <w:numId w:val="3"/>
         </w:numPr>
+        <w:ind w:left="1440"/>
       </w:pPr>
       <w:r>
         <w:t>Food resource produced</w:t>
@@ -472,6 +475,7 @@
           <w:ilvl w:val="0"/>
           <w:numId w:val="3"/>
         </w:numPr>
+        <w:ind w:left="1440"/>
       </w:pPr>
       <w:r>
         <w:t>Amount of resource obtained (</w:t>
@@ -490,6 +494,7 @@
           <w:ilvl w:val="0"/>
           <w:numId w:val="3"/>
         </w:numPr>
+        <w:ind w:left="1440"/>
       </w:pPr>
       <w:r>
         <w:t>How much Hunger and Thirst it restores (float</w:t>
@@ -507,6 +512,7 @@
           <w:ilvl w:val="0"/>
           <w:numId w:val="3"/>
         </w:numPr>
+        <w:ind w:left="1440"/>
       </w:pPr>
       <w:r>
         <w:t>Time it takes to harvest (float)</w:t>
@@ -519,6 +525,7 @@
           <w:ilvl w:val="0"/>
           <w:numId w:val="3"/>
         </w:numPr>
+        <w:ind w:left="1440"/>
       </w:pPr>
       <w:r>
         <w:t>What tool is used to harvest (</w:t>
@@ -656,24 +663,406 @@
       <w:pPr>
         <w:pStyle w:val="ListParagraph"/>
         <w:numPr>
+          <w:ilvl w:val="1"/>
+          <w:numId w:val="9"/>
+        </w:numPr>
+      </w:pPr>
+      <w:r>
+        <w:t>Is it clean</w:t>
+      </w:r>
+      <w:r>
+        <w:t>/safe</w:t>
+      </w:r>
+      <w:r>
+        <w:t xml:space="preserve"> (bool</w:t>
+      </w:r>
+      <w:proofErr w:type="gramStart"/>
+      <w:r>
+        <w:t>)</w:t>
+      </w:r>
+      <w:proofErr w:type="gramEnd"/>
+    </w:p>
+    <w:p>
+      <w:pPr>
+        <w:pStyle w:val="ListParagraph"/>
+        <w:numPr>
+          <w:ilvl w:val="1"/>
+          <w:numId w:val="9"/>
+        </w:numPr>
+      </w:pPr>
+      <w:r>
+        <w:t>Is it depletable (bool</w:t>
+      </w:r>
+      <w:proofErr w:type="gramStart"/>
+      <w:r>
+        <w:t>)</w:t>
+      </w:r>
+      <w:proofErr w:type="gramEnd"/>
+    </w:p>
+    <w:p>
+      <w:pPr>
+        <w:pStyle w:val="ListParagraph"/>
+        <w:numPr>
+          <w:ilvl w:val="1"/>
+          <w:numId w:val="9"/>
+        </w:numPr>
+      </w:pPr>
+      <w:r>
+        <w:t xml:space="preserve">How much water is </w:t>
+      </w:r>
+      <w:proofErr w:type="gramStart"/>
+      <w:r>
+        <w:t>left (float)</w:t>
+      </w:r>
+      <w:proofErr w:type="gramEnd"/>
+    </w:p>
+    <w:p>
+      <w:pPr>
+        <w:pStyle w:val="ListParagraph"/>
+        <w:numPr>
+          <w:ilvl w:val="1"/>
+          <w:numId w:val="9"/>
+        </w:numPr>
+      </w:pPr>
+      <w:r>
+        <w:t>Does it refill (bool)</w:t>
+      </w:r>
+    </w:p>
+    <w:p>
+      <w:pPr>
+        <w:pStyle w:val="ListParagraph"/>
+        <w:numPr>
+          <w:ilvl w:val="1"/>
+          <w:numId w:val="9"/>
+        </w:numPr>
+      </w:pPr>
+      <w:r>
+        <w:t>Time it takes to</w:t>
+      </w:r>
+      <w:r>
+        <w:t xml:space="preserve"> refill (float)</w:t>
+      </w:r>
+    </w:p>
+    <w:p>
+      <w:pPr>
+        <w:pStyle w:val="ListParagraph"/>
+        <w:numPr>
+          <w:ilvl w:val="1"/>
+          <w:numId w:val="9"/>
+        </w:numPr>
+      </w:pPr>
+      <w:r>
+        <w:t xml:space="preserve">How much thirst does it </w:t>
+      </w:r>
+      <w:r>
+        <w:t>restore</w:t>
+      </w:r>
+      <w:r>
+        <w:t xml:space="preserve"> (float</w:t>
+      </w:r>
+      <w:proofErr w:type="gramStart"/>
+      <w:r>
+        <w:t>)</w:t>
+      </w:r>
+      <w:proofErr w:type="gramEnd"/>
+    </w:p>
+    <w:p>
+      <w:pPr>
+        <w:pStyle w:val="ListParagraph"/>
+        <w:numPr>
+          <w:ilvl w:val="1"/>
+          <w:numId w:val="9"/>
+        </w:numPr>
+      </w:pPr>
+      <w:r>
+        <w:t>Time it takes to harvest (float)</w:t>
+      </w:r>
+    </w:p>
+    <w:p>
+      <w:pPr>
+        <w:pStyle w:val="ListParagraph"/>
+        <w:numPr>
+          <w:ilvl w:val="1"/>
+          <w:numId w:val="9"/>
+        </w:numPr>
+      </w:pPr>
+      <w:r>
+        <w:t>Resource produced (</w:t>
+      </w:r>
+      <w:proofErr w:type="spellStart"/>
+      <w:r>
+        <w:t>enum</w:t>
+      </w:r>
+      <w:proofErr w:type="spellEnd"/>
+      <w:r>
+        <w:t>)</w:t>
+      </w:r>
+    </w:p>
+    <w:p>
+      <w:pPr>
+        <w:pStyle w:val="ListParagraph"/>
+        <w:numPr>
+          <w:ilvl w:val="1"/>
+          <w:numId w:val="9"/>
+        </w:numPr>
+      </w:pPr>
+      <w:r>
+        <w:t>What tool is used to harvest (</w:t>
+      </w:r>
+      <w:proofErr w:type="spellStart"/>
+      <w:r>
+        <w:t>enum</w:t>
+      </w:r>
+      <w:proofErr w:type="spellEnd"/>
+      <w:r>
+        <w:t>)</w:t>
+      </w:r>
+    </w:p>
+    <w:p/>
+    <w:p>
+      <w:pPr>
+        <w:pStyle w:val="ListParagraph"/>
+        <w:numPr>
+          <w:ilvl w:val="0"/>
+          <w:numId w:val="1"/>
+        </w:numPr>
+      </w:pPr>
+      <w:r>
+        <w:t>Customisable resource nodes</w:t>
+      </w:r>
+      <w:r>
+        <w:t>:</w:t>
+      </w:r>
+    </w:p>
+    <w:p>
+      <w:pPr>
+        <w:pStyle w:val="ListParagraph"/>
+        <w:numPr>
+          <w:ilvl w:val="0"/>
+          <w:numId w:val="6"/>
+        </w:numPr>
+      </w:pPr>
+      <w:r>
+        <w:t>Does it spawn is clusters or by itself (bool)</w:t>
+      </w:r>
+    </w:p>
+    <w:p>
+      <w:pPr>
+        <w:pStyle w:val="ListParagraph"/>
+        <w:numPr>
+          <w:ilvl w:val="0"/>
+          <w:numId w:val="6"/>
+        </w:numPr>
+      </w:pPr>
+      <w:r>
+        <w:t>How spread apart the nodes are (float)</w:t>
+      </w:r>
+    </w:p>
+    <w:p>
+      <w:pPr>
+        <w:pStyle w:val="ListParagraph"/>
+        <w:numPr>
+          <w:ilvl w:val="0"/>
+          <w:numId w:val="6"/>
+        </w:numPr>
+      </w:pPr>
+      <w:r>
+        <w:t>How rare it is (float)</w:t>
+      </w:r>
+    </w:p>
+    <w:p>
+      <w:pPr>
+        <w:pStyle w:val="ListParagraph"/>
+        <w:numPr>
+          <w:ilvl w:val="0"/>
+          <w:numId w:val="6"/>
+        </w:numPr>
+      </w:pPr>
+      <w:r>
+        <w:t>Is it farmable (bool</w:t>
+      </w:r>
+      <w:proofErr w:type="gramStart"/>
+      <w:r>
+        <w:t>)</w:t>
+      </w:r>
+      <w:proofErr w:type="gramEnd"/>
+    </w:p>
+    <w:p>
+      <w:pPr>
+        <w:pStyle w:val="ListParagraph"/>
+        <w:numPr>
+          <w:ilvl w:val="0"/>
+          <w:numId w:val="6"/>
+        </w:numPr>
+      </w:pPr>
+      <w:r>
+        <w:t>Is it plantable (bool</w:t>
+      </w:r>
+      <w:proofErr w:type="gramStart"/>
+      <w:r>
+        <w:t>)</w:t>
+      </w:r>
+      <w:proofErr w:type="gramEnd"/>
+    </w:p>
+    <w:p>
+      <w:pPr>
+        <w:pStyle w:val="ListParagraph"/>
+        <w:numPr>
+          <w:ilvl w:val="0"/>
+          <w:numId w:val="6"/>
+        </w:numPr>
+      </w:pPr>
+      <w:r>
+        <w:t>Rate it grows at (if viable) (float)</w:t>
+      </w:r>
+    </w:p>
+    <w:p>
+      <w:pPr>
+        <w:pStyle w:val="ListParagraph"/>
+        <w:numPr>
+          <w:ilvl w:val="0"/>
+          <w:numId w:val="6"/>
+        </w:numPr>
+      </w:pPr>
+      <w:r>
+        <w:t>Time it takes to harvest (float)</w:t>
+      </w:r>
+    </w:p>
+    <w:p>
+      <w:pPr>
+        <w:pStyle w:val="ListParagraph"/>
+        <w:numPr>
+          <w:ilvl w:val="0"/>
+          <w:numId w:val="6"/>
+        </w:numPr>
+      </w:pPr>
+      <w:r>
+        <w:t>What resource it is / what resource it drops (</w:t>
+      </w:r>
+      <w:proofErr w:type="spellStart"/>
+      <w:r>
+        <w:t>enum</w:t>
+      </w:r>
+      <w:proofErr w:type="spellEnd"/>
+      <w:r>
+        <w:t>)</w:t>
+      </w:r>
+    </w:p>
+    <w:p>
+      <w:pPr>
+        <w:pStyle w:val="ListParagraph"/>
+        <w:numPr>
+          <w:ilvl w:val="0"/>
+          <w:numId w:val="6"/>
+        </w:numPr>
+      </w:pPr>
+      <w:r>
+        <w:t>How much of that resource it drops (</w:t>
+      </w:r>
+      <w:r>
+        <w:t>float</w:t>
+      </w:r>
+      <w:proofErr w:type="gramStart"/>
+      <w:r>
+        <w:t>)</w:t>
+      </w:r>
+      <w:proofErr w:type="gramEnd"/>
+    </w:p>
+    <w:p>
+      <w:pPr>
+        <w:pStyle w:val="ListParagraph"/>
+        <w:numPr>
+          <w:ilvl w:val="0"/>
+          <w:numId w:val="6"/>
+        </w:numPr>
+      </w:pPr>
+      <w:r>
+        <w:t>How depleted it is (if viable) (</w:t>
+      </w:r>
+      <w:r>
+        <w:t>float</w:t>
+      </w:r>
+      <w:r>
+        <w:t>)</w:t>
+      </w:r>
+    </w:p>
+    <w:p>
+      <w:pPr>
+        <w:pStyle w:val="ListParagraph"/>
+        <w:numPr>
+          <w:ilvl w:val="0"/>
+          <w:numId w:val="6"/>
+        </w:numPr>
+      </w:pPr>
+      <w:r>
+        <w:t>What tool is used to harvest (</w:t>
+      </w:r>
+      <w:proofErr w:type="spellStart"/>
+      <w:r>
+        <w:t>enum</w:t>
+      </w:r>
+      <w:proofErr w:type="spellEnd"/>
+      <w:r>
+        <w:t>)</w:t>
+      </w:r>
+    </w:p>
+    <w:p>
+      <w:pPr>
+        <w:pStyle w:val="ListParagraph"/>
+        <w:numPr>
+          <w:ilvl w:val="0"/>
+          <w:numId w:val="6"/>
+        </w:numPr>
+      </w:pPr>
+      <w:r>
+        <w:t>If it auto respawns (bool)</w:t>
+      </w:r>
+    </w:p>
+    <w:p>
+      <w:pPr>
+        <w:pStyle w:val="ListParagraph"/>
+        <w:numPr>
           <w:ilvl w:val="0"/>
           <w:numId w:val="3"/>
         </w:numPr>
       </w:pPr>
       <w:r>
-        <w:t>Is it clean</w:t>
-      </w:r>
-      <w:r>
-        <w:t>/safe</w:t>
-      </w:r>
-      <w:r>
-        <w:t xml:space="preserve"> (bool</w:t>
-      </w:r>
-      <w:proofErr w:type="gramStart"/>
-      <w:r>
-        <w:t>)</w:t>
-      </w:r>
-      <w:proofErr w:type="gramEnd"/>
+        <w:t xml:space="preserve">If desirable, can </w:t>
+      </w:r>
+      <w:r>
+        <w:t xml:space="preserve">inherit </w:t>
+      </w:r>
+      <w:r>
+        <w:t xml:space="preserve">functionality </w:t>
+      </w:r>
+      <w:r>
+        <w:t>from</w:t>
+      </w:r>
+      <w:r>
+        <w:t xml:space="preserve"> food and</w:t>
+      </w:r>
+      <w:r>
+        <w:t>/or</w:t>
+      </w:r>
+      <w:r>
+        <w:t xml:space="preserve"> water</w:t>
+      </w:r>
+      <w:r>
+        <w:t>. For the functionality that overlaps, the version of the variable in the Custom Node will be used, the version in the duplicated functionality will be discarded.</w:t>
+      </w:r>
+    </w:p>
+    <w:p/>
+    <w:p>
+      <w:pPr>
+        <w:pStyle w:val="ListParagraph"/>
+        <w:numPr>
+          <w:ilvl w:val="0"/>
+          <w:numId w:val="1"/>
+        </w:numPr>
+      </w:pPr>
+      <w:r>
+        <w:t>Storage</w:t>
+      </w:r>
     </w:p>
     <w:p>
       <w:pPr>
@@ -684,13 +1073,8 @@
         </w:numPr>
       </w:pPr>
       <w:r>
-        <w:t>Is it depletable (bool</w:t>
-      </w:r>
-      <w:proofErr w:type="gramStart"/>
-      <w:r>
-        <w:t>)</w:t>
-      </w:r>
-      <w:proofErr w:type="gramEnd"/>
+        <w:t>What resources can it store</w:t>
+      </w:r>
     </w:p>
     <w:p>
       <w:pPr>
@@ -701,11 +1085,11 @@
         </w:numPr>
       </w:pPr>
       <w:r>
-        <w:t xml:space="preserve">How much water is </w:t>
+        <w:t xml:space="preserve">Are the resources visualised on/in </w:t>
       </w:r>
       <w:proofErr w:type="gramStart"/>
       <w:r>
-        <w:t>left (float)</w:t>
+        <w:t>it</w:t>
       </w:r>
       <w:proofErr w:type="gramEnd"/>
     </w:p>
@@ -718,7 +1102,7 @@
         </w:numPr>
       </w:pPr>
       <w:r>
-        <w:t>Does it refill (bool)</w:t>
+        <w:t>The model/s the visualised resources will use</w:t>
       </w:r>
     </w:p>
     <w:p>
@@ -730,383 +1114,6 @@
         </w:numPr>
       </w:pPr>
       <w:r>
-        <w:t>Time it takes to</w:t>
-      </w:r>
-      <w:r>
-        <w:t xml:space="preserve"> refill (float)</w:t>
-      </w:r>
-    </w:p>
-    <w:p>
-      <w:pPr>
-        <w:pStyle w:val="ListParagraph"/>
-        <w:numPr>
-          <w:ilvl w:val="0"/>
-          <w:numId w:val="3"/>
-        </w:numPr>
-      </w:pPr>
-      <w:r>
-        <w:t xml:space="preserve">How much thirst does it </w:t>
-      </w:r>
-      <w:r>
-        <w:t>restore</w:t>
-      </w:r>
-      <w:r>
-        <w:t xml:space="preserve"> (float</w:t>
-      </w:r>
-      <w:proofErr w:type="gramStart"/>
-      <w:r>
-        <w:t>)</w:t>
-      </w:r>
-      <w:proofErr w:type="gramEnd"/>
-    </w:p>
-    <w:p>
-      <w:pPr>
-        <w:pStyle w:val="ListParagraph"/>
-        <w:numPr>
-          <w:ilvl w:val="0"/>
-          <w:numId w:val="3"/>
-        </w:numPr>
-      </w:pPr>
-      <w:r>
-        <w:t>Time it takes to harvest (float)</w:t>
-      </w:r>
-    </w:p>
-    <w:p>
-      <w:pPr>
-        <w:pStyle w:val="ListParagraph"/>
-        <w:numPr>
-          <w:ilvl w:val="0"/>
-          <w:numId w:val="3"/>
-        </w:numPr>
-      </w:pPr>
-      <w:r>
-        <w:t>Resource produced (</w:t>
-      </w:r>
-      <w:proofErr w:type="spellStart"/>
-      <w:r>
-        <w:t>enum</w:t>
-      </w:r>
-      <w:proofErr w:type="spellEnd"/>
-      <w:r>
-        <w:t>)</w:t>
-      </w:r>
-    </w:p>
-    <w:p>
-      <w:pPr>
-        <w:pStyle w:val="ListParagraph"/>
-        <w:numPr>
-          <w:ilvl w:val="0"/>
-          <w:numId w:val="3"/>
-        </w:numPr>
-      </w:pPr>
-      <w:r>
-        <w:t>What tool is used to harvest (</w:t>
-      </w:r>
-      <w:proofErr w:type="spellStart"/>
-      <w:r>
-        <w:t>enum</w:t>
-      </w:r>
-      <w:proofErr w:type="spellEnd"/>
-      <w:r>
-        <w:t>)</w:t>
-      </w:r>
-    </w:p>
-    <w:p/>
-    <w:p>
-      <w:pPr>
-        <w:pStyle w:val="ListParagraph"/>
-        <w:numPr>
-          <w:ilvl w:val="0"/>
-          <w:numId w:val="1"/>
-        </w:numPr>
-      </w:pPr>
-      <w:r>
-        <w:t>Customisable resource nodes</w:t>
-      </w:r>
-      <w:r>
-        <w:t>:</w:t>
-      </w:r>
-    </w:p>
-    <w:p>
-      <w:pPr>
-        <w:pStyle w:val="ListParagraph"/>
-        <w:numPr>
-          <w:ilvl w:val="0"/>
-          <w:numId w:val="6"/>
-        </w:numPr>
-      </w:pPr>
-      <w:r>
-        <w:t>Does it spawn is clusters or by itself (bool)</w:t>
-      </w:r>
-    </w:p>
-    <w:p>
-      <w:pPr>
-        <w:pStyle w:val="ListParagraph"/>
-        <w:numPr>
-          <w:ilvl w:val="0"/>
-          <w:numId w:val="6"/>
-        </w:numPr>
-      </w:pPr>
-      <w:r>
-        <w:t>How spread apart the nodes are (float)</w:t>
-      </w:r>
-    </w:p>
-    <w:p>
-      <w:pPr>
-        <w:pStyle w:val="ListParagraph"/>
-        <w:numPr>
-          <w:ilvl w:val="0"/>
-          <w:numId w:val="6"/>
-        </w:numPr>
-      </w:pPr>
-      <w:r>
-        <w:t>How rare it is (float)</w:t>
-      </w:r>
-    </w:p>
-    <w:p>
-      <w:pPr>
-        <w:pStyle w:val="ListParagraph"/>
-        <w:numPr>
-          <w:ilvl w:val="0"/>
-          <w:numId w:val="6"/>
-        </w:numPr>
-      </w:pPr>
-      <w:r>
-        <w:t>Is it farmable (bool</w:t>
-      </w:r>
-      <w:proofErr w:type="gramStart"/>
-      <w:r>
-        <w:t>)</w:t>
-      </w:r>
-      <w:proofErr w:type="gramEnd"/>
-    </w:p>
-    <w:p>
-      <w:pPr>
-        <w:pStyle w:val="ListParagraph"/>
-        <w:numPr>
-          <w:ilvl w:val="0"/>
-          <w:numId w:val="6"/>
-        </w:numPr>
-      </w:pPr>
-      <w:r>
-        <w:t>Is it plantable (bool</w:t>
-      </w:r>
-      <w:proofErr w:type="gramStart"/>
-      <w:r>
-        <w:t>)</w:t>
-      </w:r>
-      <w:proofErr w:type="gramEnd"/>
-    </w:p>
-    <w:p>
-      <w:pPr>
-        <w:pStyle w:val="ListParagraph"/>
-        <w:numPr>
-          <w:ilvl w:val="0"/>
-          <w:numId w:val="6"/>
-        </w:numPr>
-      </w:pPr>
-      <w:r>
-        <w:t>Rate it grows at (if viable) (float)</w:t>
-      </w:r>
-    </w:p>
-    <w:p>
-      <w:pPr>
-        <w:pStyle w:val="ListParagraph"/>
-        <w:numPr>
-          <w:ilvl w:val="0"/>
-          <w:numId w:val="6"/>
-        </w:numPr>
-      </w:pPr>
-      <w:r>
-        <w:t>Time it takes to harvest (float)</w:t>
-      </w:r>
-    </w:p>
-    <w:p>
-      <w:pPr>
-        <w:pStyle w:val="ListParagraph"/>
-        <w:numPr>
-          <w:ilvl w:val="0"/>
-          <w:numId w:val="6"/>
-        </w:numPr>
-      </w:pPr>
-      <w:r>
-        <w:t>What resource it is / what resource it drops (</w:t>
-      </w:r>
-      <w:proofErr w:type="spellStart"/>
-      <w:r>
-        <w:t>enum</w:t>
-      </w:r>
-      <w:proofErr w:type="spellEnd"/>
-      <w:r>
-        <w:t>)</w:t>
-      </w:r>
-    </w:p>
-    <w:p>
-      <w:pPr>
-        <w:pStyle w:val="ListParagraph"/>
-        <w:numPr>
-          <w:ilvl w:val="0"/>
-          <w:numId w:val="6"/>
-        </w:numPr>
-      </w:pPr>
-      <w:r>
-        <w:t>How much of that resource it drops (</w:t>
-      </w:r>
-      <w:r>
-        <w:t>float</w:t>
-      </w:r>
-      <w:proofErr w:type="gramStart"/>
-      <w:r>
-        <w:t>)</w:t>
-      </w:r>
-      <w:proofErr w:type="gramEnd"/>
-    </w:p>
-    <w:p>
-      <w:pPr>
-        <w:pStyle w:val="ListParagraph"/>
-        <w:numPr>
-          <w:ilvl w:val="0"/>
-          <w:numId w:val="6"/>
-        </w:numPr>
-      </w:pPr>
-      <w:r>
-        <w:t>How depleted it is (if viable) (</w:t>
-      </w:r>
-      <w:r>
-        <w:t>float</w:t>
-      </w:r>
-      <w:r>
-        <w:t>)</w:t>
-      </w:r>
-    </w:p>
-    <w:p>
-      <w:pPr>
-        <w:pStyle w:val="ListParagraph"/>
-        <w:numPr>
-          <w:ilvl w:val="0"/>
-          <w:numId w:val="6"/>
-        </w:numPr>
-      </w:pPr>
-      <w:r>
-        <w:t>What tool is used to harvest (</w:t>
-      </w:r>
-      <w:proofErr w:type="spellStart"/>
-      <w:r>
-        <w:t>enum</w:t>
-      </w:r>
-      <w:proofErr w:type="spellEnd"/>
-      <w:r>
-        <w:t>)</w:t>
-      </w:r>
-    </w:p>
-    <w:p>
-      <w:pPr>
-        <w:pStyle w:val="ListParagraph"/>
-        <w:numPr>
-          <w:ilvl w:val="0"/>
-          <w:numId w:val="6"/>
-        </w:numPr>
-      </w:pPr>
-      <w:r>
-        <w:t>If it auto respawns (bool)</w:t>
-      </w:r>
-    </w:p>
-    <w:p>
-      <w:pPr>
-        <w:pStyle w:val="ListParagraph"/>
-        <w:numPr>
-          <w:ilvl w:val="0"/>
-          <w:numId w:val="3"/>
-        </w:numPr>
-      </w:pPr>
-      <w:r>
-        <w:t xml:space="preserve">If desirable, can </w:t>
-      </w:r>
-      <w:r>
-        <w:t xml:space="preserve">inherit </w:t>
-      </w:r>
-      <w:r>
-        <w:t xml:space="preserve">functionality </w:t>
-      </w:r>
-      <w:r>
-        <w:t>from</w:t>
-      </w:r>
-      <w:r>
-        <w:t xml:space="preserve"> food and</w:t>
-      </w:r>
-      <w:r>
-        <w:t>/or</w:t>
-      </w:r>
-      <w:r>
-        <w:t xml:space="preserve"> water</w:t>
-      </w:r>
-      <w:r>
-        <w:t>. For the functionality that overlaps, the version of the variable in the Custom Node will be used, the version in the duplicated functionality will be discarded.</w:t>
-      </w:r>
-    </w:p>
-    <w:p/>
-    <w:p>
-      <w:pPr>
-        <w:pStyle w:val="ListParagraph"/>
-        <w:numPr>
-          <w:ilvl w:val="0"/>
-          <w:numId w:val="1"/>
-        </w:numPr>
-      </w:pPr>
-      <w:r>
-        <w:t>Storage</w:t>
-      </w:r>
-    </w:p>
-    <w:p>
-      <w:pPr>
-        <w:pStyle w:val="ListParagraph"/>
-        <w:numPr>
-          <w:ilvl w:val="0"/>
-          <w:numId w:val="3"/>
-        </w:numPr>
-      </w:pPr>
-      <w:r>
-        <w:t>What resources can it store</w:t>
-      </w:r>
-    </w:p>
-    <w:p>
-      <w:pPr>
-        <w:pStyle w:val="ListParagraph"/>
-        <w:numPr>
-          <w:ilvl w:val="0"/>
-          <w:numId w:val="3"/>
-        </w:numPr>
-      </w:pPr>
-      <w:r>
-        <w:t xml:space="preserve">Are the resources visualised on/in </w:t>
-      </w:r>
-      <w:proofErr w:type="gramStart"/>
-      <w:r>
-        <w:t>it</w:t>
-      </w:r>
-      <w:proofErr w:type="gramEnd"/>
-    </w:p>
-    <w:p>
-      <w:pPr>
-        <w:pStyle w:val="ListParagraph"/>
-        <w:numPr>
-          <w:ilvl w:val="0"/>
-          <w:numId w:val="3"/>
-        </w:numPr>
-      </w:pPr>
-      <w:r>
-        <w:t>The model/s the visualised resources will use</w:t>
-      </w:r>
-    </w:p>
-    <w:p>
-      <w:pPr>
-        <w:pStyle w:val="ListParagraph"/>
-        <w:numPr>
-          <w:ilvl w:val="0"/>
-          <w:numId w:val="3"/>
-        </w:numPr>
-      </w:pPr>
-      <w:r>
         <w:t xml:space="preserve">How </w:t>
       </w:r>
       <w:r>
@@ -1319,6 +1326,7 @@
         <w:rPr>
           <w:sz w:val="28"/>
           <w:szCs w:val="28"/>
+          <w:highlight w:val="yellow"/>
         </w:rPr>
       </w:pPr>
       <w:r>
@@ -1327,6 +1335,7 @@
           <w:bCs/>
           <w:sz w:val="28"/>
           <w:szCs w:val="28"/>
+          <w:highlight w:val="yellow"/>
         </w:rPr>
         <w:t>How the system</w:t>
       </w:r>
@@ -1336,6 +1345,7 @@
           <w:bCs/>
           <w:sz w:val="28"/>
           <w:szCs w:val="28"/>
+          <w:highlight w:val="yellow"/>
         </w:rPr>
         <w:t>s</w:t>
       </w:r>
@@ -1345,116 +1355,224 @@
           <w:bCs/>
           <w:sz w:val="28"/>
           <w:szCs w:val="28"/>
+          <w:highlight w:val="yellow"/>
         </w:rPr>
         <w:t xml:space="preserve"> will be modular:</w:t>
       </w:r>
-    </w:p>
-    <w:p>
-      <w:pPr>
-        <w:rPr>
-          <w:b/>
-          <w:bCs/>
-        </w:rPr>
-      </w:pPr>
-      <w:r>
-        <w:rPr>
-          <w:b/>
-          <w:bCs/>
+      <w:r>
+        <w:rPr>
+          <w:b/>
+          <w:bCs/>
+          <w:sz w:val="28"/>
+          <w:szCs w:val="28"/>
+          <w:highlight w:val="yellow"/>
+        </w:rPr>
+        <w:t xml:space="preserve"> </w:t>
+      </w:r>
+    </w:p>
+    <w:p>
+      <w:pPr>
+        <w:rPr>
+          <w:b/>
+          <w:bCs/>
+          <w:highlight w:val="yellow"/>
+        </w:rPr>
+      </w:pPr>
+      <w:r>
+        <w:rPr>
+          <w:b/>
+          <w:bCs/>
+          <w:highlight w:val="yellow"/>
         </w:rPr>
         <w:t>Networking:</w:t>
       </w:r>
     </w:p>
     <w:p>
-      <w:r>
+      <w:pPr>
+        <w:rPr>
+          <w:highlight w:val="yellow"/>
+        </w:rPr>
+      </w:pPr>
+      <w:r>
+        <w:rPr>
+          <w:highlight w:val="yellow"/>
+        </w:rPr>
         <w:t xml:space="preserve">A script that is added to a game object will allow the developer to specify </w:t>
       </w:r>
       <w:r>
+        <w:rPr>
+          <w:highlight w:val="yellow"/>
+        </w:rPr>
         <w:t xml:space="preserve">what </w:t>
       </w:r>
       <w:r>
+        <w:rPr>
+          <w:highlight w:val="yellow"/>
+        </w:rPr>
         <w:t xml:space="preserve">public </w:t>
       </w:r>
       <w:r>
+        <w:rPr>
+          <w:highlight w:val="yellow"/>
+        </w:rPr>
         <w:t>variables</w:t>
       </w:r>
       <w:r>
+        <w:rPr>
+          <w:highlight w:val="yellow"/>
+        </w:rPr>
         <w:t xml:space="preserve"> in the other scripts are to be </w:t>
       </w:r>
       <w:r>
+        <w:rPr>
+          <w:highlight w:val="yellow"/>
+        </w:rPr>
         <w:t>sent</w:t>
       </w:r>
       <w:r>
+        <w:rPr>
+          <w:highlight w:val="yellow"/>
+        </w:rPr>
         <w:t xml:space="preserve"> to and from the server and what connection type to use</w:t>
       </w:r>
       <w:r>
+        <w:rPr>
+          <w:highlight w:val="yellow"/>
+        </w:rPr>
         <w:t>.</w:t>
       </w:r>
       <w:r>
+        <w:rPr>
+          <w:highlight w:val="yellow"/>
+        </w:rPr>
         <w:t xml:space="preserve"> </w:t>
       </w:r>
       <w:r>
+        <w:rPr>
+          <w:highlight w:val="yellow"/>
+        </w:rPr>
         <w:t>The system</w:t>
       </w:r>
       <w:r>
+        <w:rPr>
+          <w:highlight w:val="yellow"/>
+        </w:rPr>
         <w:t xml:space="preserve"> will</w:t>
       </w:r>
       <w:r>
+        <w:rPr>
+          <w:highlight w:val="yellow"/>
+        </w:rPr>
         <w:t xml:space="preserve"> have</w:t>
       </w:r>
       <w:r>
+        <w:rPr>
+          <w:highlight w:val="yellow"/>
+        </w:rPr>
         <w:t xml:space="preserve"> default variables </w:t>
       </w:r>
       <w:r>
+        <w:rPr>
+          <w:highlight w:val="yellow"/>
+        </w:rPr>
         <w:t>that are</w:t>
       </w:r>
       <w:r>
+        <w:rPr>
+          <w:highlight w:val="yellow"/>
+        </w:rPr>
         <w:t xml:space="preserve"> </w:t>
       </w:r>
       <w:r>
+        <w:rPr>
+          <w:highlight w:val="yellow"/>
+        </w:rPr>
         <w:t>sent</w:t>
       </w:r>
       <w:r>
+        <w:rPr>
+          <w:highlight w:val="yellow"/>
+        </w:rPr>
         <w:t xml:space="preserve"> </w:t>
       </w:r>
       <w:r>
+        <w:rPr>
+          <w:highlight w:val="yellow"/>
+        </w:rPr>
         <w:t>to and from the server</w:t>
       </w:r>
       <w:r>
+        <w:rPr>
+          <w:highlight w:val="yellow"/>
+        </w:rPr>
         <w:t xml:space="preserve"> for the resource management system</w:t>
       </w:r>
       <w:r>
+        <w:rPr>
+          <w:highlight w:val="yellow"/>
+        </w:rPr>
         <w:t xml:space="preserve"> that can be </w:t>
       </w:r>
       <w:r>
+        <w:rPr>
+          <w:highlight w:val="yellow"/>
+        </w:rPr>
         <w:t>overridden</w:t>
       </w:r>
       <w:r>
+        <w:rPr>
+          <w:highlight w:val="yellow"/>
+        </w:rPr>
         <w:t xml:space="preserve"> by the developer</w:t>
       </w:r>
       <w:r>
+        <w:rPr>
+          <w:highlight w:val="yellow"/>
+        </w:rPr>
         <w:t>.</w:t>
       </w:r>
     </w:p>
     <w:p>
       <w:r>
+        <w:rPr>
+          <w:highlight w:val="yellow"/>
+        </w:rPr>
         <w:t xml:space="preserve">The variables the developer chooses to send to and from the server will be split into two </w:t>
       </w:r>
       <w:r>
+        <w:rPr>
+          <w:highlight w:val="yellow"/>
+        </w:rPr>
         <w:t xml:space="preserve">lists representing two </w:t>
       </w:r>
       <w:r>
+        <w:rPr>
+          <w:highlight w:val="yellow"/>
+        </w:rPr>
         <w:t xml:space="preserve">types of communication </w:t>
       </w:r>
       <w:r>
+        <w:rPr>
+          <w:highlight w:val="yellow"/>
+        </w:rPr>
         <w:t>protocols</w:t>
       </w:r>
       <w:r>
+        <w:rPr>
+          <w:highlight w:val="yellow"/>
+        </w:rPr>
         <w:t>, TCP/IP and UDP</w:t>
       </w:r>
       <w:r>
+        <w:rPr>
+          <w:highlight w:val="yellow"/>
+        </w:rPr>
         <w:t>. The developer will be able to attach different scripts as well that control what to do when there’s no response from the server or if there’s an unexpected response.</w:t>
       </w:r>
       <w:r>
+        <w:rPr>
+          <w:highlight w:val="yellow"/>
+        </w:rPr>
         <w:t xml:space="preserve"> There will be some default options for what to do when there is no response from the server.</w:t>
       </w:r>
     </w:p>
@@ -1522,9 +1640,9 @@
           <w:noProof/>
         </w:rPr>
         <w:drawing>
-          <wp:inline distT="0" distB="0" distL="0" distR="0" wp14:anchorId="7550C487" wp14:editId="32110DEF">
-            <wp:extent cx="5724525" cy="2705100"/>
-            <wp:effectExtent l="0" t="0" r="9525" b="0"/>
+          <wp:inline distT="0" distB="0" distL="0" distR="0" wp14:anchorId="7550C487" wp14:editId="532ECB02">
+            <wp:extent cx="5239910" cy="2476098"/>
+            <wp:effectExtent l="0" t="0" r="0" b="635"/>
             <wp:docPr id="1" name="Picture 1"/>
             <wp:cNvGraphicFramePr>
               <a:graphicFrameLocks xmlns:a="http://schemas.openxmlformats.org/drawingml/2006/main" noChangeAspect="1"/>
@@ -1554,7 +1672,7 @@
                   <pic:spPr bwMode="auto">
                     <a:xfrm>
                       <a:off x="0" y="0"/>
-                      <a:ext cx="5724525" cy="2705100"/>
+                      <a:ext cx="5263602" cy="2487294"/>
                     </a:xfrm>
                     <a:prstGeom prst="rect">
                       <a:avLst/>
@@ -1572,12 +1690,27 @@
       </w:r>
     </w:p>
     <w:p>
-      <w:r>
-        <w:rPr>
-          <w:b/>
-          <w:bCs/>
-        </w:rPr>
-        <w:t xml:space="preserve">Tool </w:t>
+      <w:pPr>
+        <w:rPr>
+          <w:b/>
+          <w:bCs/>
+        </w:rPr>
+      </w:pPr>
+    </w:p>
+    <w:p>
+      <w:r>
+        <w:rPr>
+          <w:b/>
+          <w:bCs/>
+        </w:rPr>
+        <w:t>Collection</w:t>
+      </w:r>
+      <w:r>
+        <w:rPr>
+          <w:b/>
+          <w:bCs/>
+        </w:rPr>
+        <w:t xml:space="preserve"> </w:t>
       </w:r>
       <w:r>
         <w:rPr>
@@ -1616,18 +1749,36 @@
         <w:t xml:space="preserve"> to the Resource Attribute System</w:t>
       </w:r>
       <w:r>
-        <w:t xml:space="preserve"> will be implemented for creating tools</w:t>
+        <w:t xml:space="preserve"> will be implemented for creating</w:t>
+      </w:r>
+      <w:r>
+        <w:t xml:space="preserve"> a Collection</w:t>
       </w:r>
       <w:r>
         <w:t xml:space="preserve"> </w:t>
       </w:r>
       <w:r>
-        <w:t>using a scriptable object with the tool and the attributes being split into two separate lists.</w:t>
-      </w:r>
-    </w:p>
-    <w:p>
-      <w:r>
-        <w:t>The tools and attributes will be accessible from other components and scripts.</w:t>
+        <w:t xml:space="preserve">Attribute System </w:t>
+      </w:r>
+      <w:r>
+        <w:t xml:space="preserve">using a scriptable object with the </w:t>
+      </w:r>
+      <w:r>
+        <w:t xml:space="preserve">collection methods </w:t>
+      </w:r>
+      <w:r>
+        <w:t>and the attributes being split into two separate lists.</w:t>
+      </w:r>
+    </w:p>
+    <w:p>
+      <w:r>
+        <w:t xml:space="preserve">The </w:t>
+      </w:r>
+      <w:r>
+        <w:t>collection methods</w:t>
+      </w:r>
+      <w:r>
+        <w:t xml:space="preserve"> and attributes will be accessible from other components and scripts.</w:t>
       </w:r>
     </w:p>
     <w:p>
@@ -1636,10 +1787,10 @@
           <w:noProof/>
         </w:rPr>
         <w:drawing>
-          <wp:inline distT="0" distB="0" distL="0" distR="0" wp14:anchorId="6CC06990" wp14:editId="118AC79F">
-            <wp:extent cx="5329451" cy="4117381"/>
-            <wp:effectExtent l="0" t="0" r="5080" b="0"/>
-            <wp:docPr id="2" name="Picture 2"/>
+          <wp:inline distT="0" distB="0" distL="0" distR="0" wp14:anchorId="6D325B3B" wp14:editId="5FB945A9">
+            <wp:extent cx="5259598" cy="3888188"/>
+            <wp:effectExtent l="0" t="0" r="0" b="0"/>
+            <wp:docPr id="4" name="Picture 4"/>
             <wp:cNvGraphicFramePr>
               <a:graphicFrameLocks xmlns:a="http://schemas.openxmlformats.org/drawingml/2006/main" noChangeAspect="1"/>
             </wp:cNvGraphicFramePr>
@@ -1647,7 +1798,7 @@
               <a:graphicData uri="http://schemas.openxmlformats.org/drawingml/2006/picture">
                 <pic:pic xmlns:pic="http://schemas.openxmlformats.org/drawingml/2006/picture">
                   <pic:nvPicPr>
-                    <pic:cNvPr id="0" name="Picture 1"/>
+                    <pic:cNvPr id="0" name="Picture 2"/>
                     <pic:cNvPicPr>
                       <a:picLocks noChangeAspect="1" noChangeArrowheads="1"/>
                     </pic:cNvPicPr>
@@ -1668,7 +1819,7 @@
                   <pic:spPr bwMode="auto">
                     <a:xfrm>
                       <a:off x="0" y="0"/>
-                      <a:ext cx="5378370" cy="4155174"/>
+                      <a:ext cx="5286852" cy="3908335"/>
                     </a:xfrm>
                     <a:prstGeom prst="rect">
                       <a:avLst/>
@@ -1938,6 +2089,12 @@
     </w:p>
     <w:p/>
     <w:p>
+      <w:pPr>
+        <w:rPr>
+          <w:b/>
+          <w:bCs/>
+        </w:rPr>
+      </w:pPr>
       <w:r>
         <w:rPr>
           <w:b/>
@@ -1948,16 +2105,93 @@
     </w:p>
     <w:p>
       <w:r>
-        <w:t>The Storage Node will contain a list of the resources and tools with the amount of each resource and tool stored within that Storage Node. Storage Nodes won’t have any default way of visualising in game what is in them or how many of each item is contained, this is something the developer will have to implement themselves through scripts. The Storage Nodes will contain functions to add and remove a specific amount of a resource or tool</w:t>
-      </w:r>
-      <w:r>
-        <w:t>. The information and functions in the Storage Node will be accessible from scripts.</w:t>
-      </w:r>
-    </w:p>
-    <w:p/>
-    <w:p>
-      <w:pPr>
-        <w:rPr>
+        <w:t>The Storage Node will contain a list of the resources and collection methods with the amount of each</w:t>
+      </w:r>
+      <w:r>
+        <w:t xml:space="preserve"> item</w:t>
+      </w:r>
+      <w:r>
+        <w:t>.</w:t>
+      </w:r>
+      <w:r>
+        <w:t xml:space="preserve"> Storage Nodes will contain public getters and setters accessible from scripts allowing the developer to get and set </w:t>
+      </w:r>
+      <w:r>
+        <w:t xml:space="preserve">the number of </w:t>
+      </w:r>
+      <w:r>
+        <w:t>a specified</w:t>
+      </w:r>
+      <w:r>
+        <w:t xml:space="preserve"> </w:t>
+      </w:r>
+      <w:r>
+        <w:t>item</w:t>
+      </w:r>
+      <w:r>
+        <w:t xml:space="preserve"> in each Storage Node.</w:t>
+      </w:r>
+    </w:p>
+    <w:p>
+      <w:r>
+        <w:rPr>
+          <w:noProof/>
+        </w:rPr>
+        <w:drawing>
+          <wp:inline distT="0" distB="0" distL="0" distR="0" wp14:anchorId="1F4812CB" wp14:editId="0B262796">
+            <wp:extent cx="6206627" cy="2051436"/>
+            <wp:effectExtent l="0" t="0" r="3810" b="6350"/>
+            <wp:docPr id="5" name="Picture 5"/>
+            <wp:cNvGraphicFramePr>
+              <a:graphicFrameLocks xmlns:a="http://schemas.openxmlformats.org/drawingml/2006/main" noChangeAspect="1"/>
+            </wp:cNvGraphicFramePr>
+            <a:graphic xmlns:a="http://schemas.openxmlformats.org/drawingml/2006/main">
+              <a:graphicData uri="http://schemas.openxmlformats.org/drawingml/2006/picture">
+                <pic:pic xmlns:pic="http://schemas.openxmlformats.org/drawingml/2006/picture">
+                  <pic:nvPicPr>
+                    <pic:cNvPr id="0" name="Picture 3"/>
+                    <pic:cNvPicPr>
+                      <a:picLocks noChangeAspect="1" noChangeArrowheads="1"/>
+                    </pic:cNvPicPr>
+                  </pic:nvPicPr>
+                  <pic:blipFill>
+                    <a:blip r:embed="rId11">
+                      <a:extLst>
+                        <a:ext uri="{28A0092B-C50C-407E-A947-70E740481C1C}">
+                          <a14:useLocalDpi xmlns:a14="http://schemas.microsoft.com/office/drawing/2010/main" val="0"/>
+                        </a:ext>
+                      </a:extLst>
+                    </a:blip>
+                    <a:srcRect/>
+                    <a:stretch>
+                      <a:fillRect/>
+                    </a:stretch>
+                  </pic:blipFill>
+                  <pic:spPr bwMode="auto">
+                    <a:xfrm>
+                      <a:off x="0" y="0"/>
+                      <a:ext cx="6206627" cy="2051436"/>
+                    </a:xfrm>
+                    <a:prstGeom prst="rect">
+                      <a:avLst/>
+                    </a:prstGeom>
+                    <a:noFill/>
+                    <a:ln>
+                      <a:noFill/>
+                    </a:ln>
+                  </pic:spPr>
+                </pic:pic>
+              </a:graphicData>
+            </a:graphic>
+          </wp:inline>
+        </w:drawing>
+      </w:r>
+    </w:p>
+    <w:p>
+      <w:pPr>
+        <w:rPr>
+          <w:b/>
+          <w:bCs/>
           <w:sz w:val="28"/>
           <w:szCs w:val="28"/>
         </w:rPr>
@@ -1969,6 +2203,24 @@
           <w:sz w:val="28"/>
           <w:szCs w:val="28"/>
         </w:rPr>
+        <w:br w:type="page"/>
+      </w:r>
+    </w:p>
+    <w:p>
+      <w:pPr>
+        <w:rPr>
+          <w:sz w:val="28"/>
+          <w:szCs w:val="28"/>
+        </w:rPr>
+      </w:pPr>
+      <w:r>
+        <w:rPr>
+          <w:b/>
+          <w:bCs/>
+          <w:sz w:val="28"/>
+          <w:szCs w:val="28"/>
+        </w:rPr>
+        <w:lastRenderedPageBreak/>
         <w:t>How it will be integrated:</w:t>
       </w:r>
     </w:p>
@@ -2063,11 +2315,7 @@
         <w:t>for</w:t>
       </w:r>
       <w:r>
-        <w:t xml:space="preserve"> the Resource Management System to recognise that object as a node for a specific resource. Resource Nodes </w:t>
-      </w:r>
-      <w:r>
-        <w:lastRenderedPageBreak/>
-        <w:t>contain information on how the world and the player can interact with the Resource Node and what is obtained from it once harvested</w:t>
+        <w:t xml:space="preserve"> the Resource Management System to recognise that object as a node for a specific resource. Resource Nodes contain information on how the world and the player can interact with the Resource Node and what is obtained from it once harvested</w:t>
       </w:r>
       <w:r>
         <w:t>.</w:t>
@@ -2302,7 +2550,7 @@
       <w:lvlText w:val="o"/>
       <w:lvlJc w:val="left"/>
       <w:pPr>
-        <w:ind w:left="720" w:hanging="360"/>
+        <w:ind w:left="1080" w:hanging="360"/>
       </w:pPr>
       <w:rPr>
         <w:rFonts w:ascii="Courier New" w:hAnsi="Courier New" w:cs="Courier New" w:hint="default"/>
@@ -2314,7 +2562,7 @@
       <w:lvlText w:val="o"/>
       <w:lvlJc w:val="left"/>
       <w:pPr>
-        <w:ind w:left="1440" w:hanging="360"/>
+        <w:ind w:left="1800" w:hanging="360"/>
       </w:pPr>
       <w:rPr>
         <w:rFonts w:ascii="Courier New" w:hAnsi="Courier New" w:cs="Courier New" w:hint="default"/>
@@ -2326,7 +2574,7 @@
       <w:lvlText w:val=""/>
       <w:lvlJc w:val="left"/>
       <w:pPr>
-        <w:ind w:left="2160" w:hanging="360"/>
+        <w:ind w:left="2520" w:hanging="360"/>
       </w:pPr>
       <w:rPr>
         <w:rFonts w:ascii="Wingdings" w:hAnsi="Wingdings" w:hint="default"/>
@@ -2338,7 +2586,7 @@
       <w:lvlText w:val=""/>
       <w:lvlJc w:val="left"/>
       <w:pPr>
-        <w:ind w:left="2880" w:hanging="360"/>
+        <w:ind w:left="3240" w:hanging="360"/>
       </w:pPr>
       <w:rPr>
         <w:rFonts w:ascii="Symbol" w:hAnsi="Symbol" w:hint="default"/>
@@ -2350,7 +2598,7 @@
       <w:lvlText w:val="o"/>
       <w:lvlJc w:val="left"/>
       <w:pPr>
-        <w:ind w:left="3600" w:hanging="360"/>
+        <w:ind w:left="3960" w:hanging="360"/>
       </w:pPr>
       <w:rPr>
         <w:rFonts w:ascii="Courier New" w:hAnsi="Courier New" w:cs="Courier New" w:hint="default"/>
@@ -2362,7 +2610,7 @@
       <w:lvlText w:val=""/>
       <w:lvlJc w:val="left"/>
       <w:pPr>
-        <w:ind w:left="4320" w:hanging="360"/>
+        <w:ind w:left="4680" w:hanging="360"/>
       </w:pPr>
       <w:rPr>
         <w:rFonts w:ascii="Wingdings" w:hAnsi="Wingdings" w:hint="default"/>
@@ -2374,7 +2622,7 @@
       <w:lvlText w:val=""/>
       <w:lvlJc w:val="left"/>
       <w:pPr>
-        <w:ind w:left="5040" w:hanging="360"/>
+        <w:ind w:left="5400" w:hanging="360"/>
       </w:pPr>
       <w:rPr>
         <w:rFonts w:ascii="Symbol" w:hAnsi="Symbol" w:hint="default"/>
@@ -2386,7 +2634,7 @@
       <w:lvlText w:val="o"/>
       <w:lvlJc w:val="left"/>
       <w:pPr>
-        <w:ind w:left="5760" w:hanging="360"/>
+        <w:ind w:left="6120" w:hanging="360"/>
       </w:pPr>
       <w:rPr>
         <w:rFonts w:ascii="Courier New" w:hAnsi="Courier New" w:cs="Courier New" w:hint="default"/>
@@ -2398,7 +2646,7 @@
       <w:lvlText w:val=""/>
       <w:lvlJc w:val="left"/>
       <w:pPr>
-        <w:ind w:left="6480" w:hanging="360"/>
+        <w:ind w:left="6840" w:hanging="360"/>
       </w:pPr>
       <w:rPr>
         <w:rFonts w:ascii="Wingdings" w:hAnsi="Wingdings" w:hint="default"/>
@@ -2632,6 +2880,119 @@
     </w:lvl>
   </w:abstractNum>
   <w:abstractNum w:abstractNumId="4" w15:restartNumberingAfterBreak="0">
+    <w:nsid w:val="42B13432"/>
+    <w:multiLevelType w:val="hybridMultilevel"/>
+    <w:tmpl w:val="57A23966"/>
+    <w:lvl w:ilvl="0" w:tplc="FFFFFFFF">
+      <w:start w:val="7"/>
+      <w:numFmt w:val="bullet"/>
+      <w:lvlText w:val="-"/>
+      <w:lvlJc w:val="left"/>
+      <w:pPr>
+        <w:ind w:left="1080" w:hanging="360"/>
+      </w:pPr>
+      <w:rPr>
+        <w:rFonts w:ascii="Calibri" w:eastAsiaTheme="minorHAnsi" w:hAnsi="Calibri" w:cs="Calibri" w:hint="default"/>
+      </w:rPr>
+    </w:lvl>
+    <w:lvl w:ilvl="1" w:tplc="682CB734">
+      <w:start w:val="7"/>
+      <w:numFmt w:val="bullet"/>
+      <w:lvlText w:val="-"/>
+      <w:lvlJc w:val="left"/>
+      <w:pPr>
+        <w:ind w:left="1800" w:hanging="360"/>
+      </w:pPr>
+      <w:rPr>
+        <w:rFonts w:ascii="Calibri" w:eastAsiaTheme="minorHAnsi" w:hAnsi="Calibri" w:cs="Calibri" w:hint="default"/>
+      </w:rPr>
+    </w:lvl>
+    <w:lvl w:ilvl="2" w:tplc="FFFFFFFF" w:tentative="1">
+      <w:start w:val="1"/>
+      <w:numFmt w:val="bullet"/>
+      <w:lvlText w:val=""/>
+      <w:lvlJc w:val="left"/>
+      <w:pPr>
+        <w:ind w:left="2520" w:hanging="360"/>
+      </w:pPr>
+      <w:rPr>
+        <w:rFonts w:ascii="Wingdings" w:hAnsi="Wingdings" w:hint="default"/>
+      </w:rPr>
+    </w:lvl>
+    <w:lvl w:ilvl="3" w:tplc="FFFFFFFF" w:tentative="1">
+      <w:start w:val="1"/>
+      <w:numFmt w:val="bullet"/>
+      <w:lvlText w:val=""/>
+      <w:lvlJc w:val="left"/>
+      <w:pPr>
+        <w:ind w:left="3240" w:hanging="360"/>
+      </w:pPr>
+      <w:rPr>
+        <w:rFonts w:ascii="Symbol" w:hAnsi="Symbol" w:hint="default"/>
+      </w:rPr>
+    </w:lvl>
+    <w:lvl w:ilvl="4" w:tplc="FFFFFFFF" w:tentative="1">
+      <w:start w:val="1"/>
+      <w:numFmt w:val="bullet"/>
+      <w:lvlText w:val="o"/>
+      <w:lvlJc w:val="left"/>
+      <w:pPr>
+        <w:ind w:left="3960" w:hanging="360"/>
+      </w:pPr>
+      <w:rPr>
+        <w:rFonts w:ascii="Courier New" w:hAnsi="Courier New" w:cs="Courier New" w:hint="default"/>
+      </w:rPr>
+    </w:lvl>
+    <w:lvl w:ilvl="5" w:tplc="FFFFFFFF" w:tentative="1">
+      <w:start w:val="1"/>
+      <w:numFmt w:val="bullet"/>
+      <w:lvlText w:val=""/>
+      <w:lvlJc w:val="left"/>
+      <w:pPr>
+        <w:ind w:left="4680" w:hanging="360"/>
+      </w:pPr>
+      <w:rPr>
+        <w:rFonts w:ascii="Wingdings" w:hAnsi="Wingdings" w:hint="default"/>
+      </w:rPr>
+    </w:lvl>
+    <w:lvl w:ilvl="6" w:tplc="FFFFFFFF" w:tentative="1">
+      <w:start w:val="1"/>
+      <w:numFmt w:val="bullet"/>
+      <w:lvlText w:val=""/>
+      <w:lvlJc w:val="left"/>
+      <w:pPr>
+        <w:ind w:left="5400" w:hanging="360"/>
+      </w:pPr>
+      <w:rPr>
+        <w:rFonts w:ascii="Symbol" w:hAnsi="Symbol" w:hint="default"/>
+      </w:rPr>
+    </w:lvl>
+    <w:lvl w:ilvl="7" w:tplc="FFFFFFFF" w:tentative="1">
+      <w:start w:val="1"/>
+      <w:numFmt w:val="bullet"/>
+      <w:lvlText w:val="o"/>
+      <w:lvlJc w:val="left"/>
+      <w:pPr>
+        <w:ind w:left="6120" w:hanging="360"/>
+      </w:pPr>
+      <w:rPr>
+        <w:rFonts w:ascii="Courier New" w:hAnsi="Courier New" w:cs="Courier New" w:hint="default"/>
+      </w:rPr>
+    </w:lvl>
+    <w:lvl w:ilvl="8" w:tplc="FFFFFFFF" w:tentative="1">
+      <w:start w:val="1"/>
+      <w:numFmt w:val="bullet"/>
+      <w:lvlText w:val=""/>
+      <w:lvlJc w:val="left"/>
+      <w:pPr>
+        <w:ind w:left="6840" w:hanging="360"/>
+      </w:pPr>
+      <w:rPr>
+        <w:rFonts w:ascii="Wingdings" w:hAnsi="Wingdings" w:hint="default"/>
+      </w:rPr>
+    </w:lvl>
+  </w:abstractNum>
+  <w:abstractNum w:abstractNumId="5" w15:restartNumberingAfterBreak="0">
     <w:nsid w:val="42EA5D71"/>
     <w:multiLevelType w:val="hybridMultilevel"/>
     <w:tmpl w:val="47B8AE16"/>
@@ -2744,7 +3105,7 @@
       </w:rPr>
     </w:lvl>
   </w:abstractNum>
-  <w:abstractNum w:abstractNumId="5" w15:restartNumberingAfterBreak="0">
+  <w:abstractNum w:abstractNumId="6" w15:restartNumberingAfterBreak="0">
     <w:nsid w:val="4FD27E6A"/>
     <w:multiLevelType w:val="hybridMultilevel"/>
     <w:tmpl w:val="F1AE43DA"/>
@@ -2857,7 +3218,7 @@
       </w:rPr>
     </w:lvl>
   </w:abstractNum>
-  <w:abstractNum w:abstractNumId="6" w15:restartNumberingAfterBreak="0">
+  <w:abstractNum w:abstractNumId="7" w15:restartNumberingAfterBreak="0">
     <w:nsid w:val="57D66B7B"/>
     <w:multiLevelType w:val="hybridMultilevel"/>
     <w:tmpl w:val="1C0447B4"/>
@@ -2970,7 +3331,7 @@
       </w:rPr>
     </w:lvl>
   </w:abstractNum>
-  <w:abstractNum w:abstractNumId="7" w15:restartNumberingAfterBreak="0">
+  <w:abstractNum w:abstractNumId="8" w15:restartNumberingAfterBreak="0">
     <w:nsid w:val="619C5E92"/>
     <w:multiLevelType w:val="hybridMultilevel"/>
     <w:tmpl w:val="B41E69A2"/>
@@ -3084,7 +3445,7 @@
     </w:lvl>
   </w:abstractNum>
   <w:num w:numId="1">
-    <w:abstractNumId w:val="4"/>
+    <w:abstractNumId w:val="5"/>
   </w:num>
   <w:num w:numId="2">
     <w:abstractNumId w:val="0"/>
@@ -3093,7 +3454,7 @@
     <w:abstractNumId w:val="2"/>
   </w:num>
   <w:num w:numId="4">
-    <w:abstractNumId w:val="6"/>
+    <w:abstractNumId w:val="7"/>
   </w:num>
   <w:num w:numId="5">
     <w:abstractNumId w:val="1"/>
@@ -3102,10 +3463,13 @@
     <w:abstractNumId w:val="3"/>
   </w:num>
   <w:num w:numId="7">
-    <w:abstractNumId w:val="5"/>
+    <w:abstractNumId w:val="6"/>
   </w:num>
   <w:num w:numId="8">
-    <w:abstractNumId w:val="7"/>
+    <w:abstractNumId w:val="8"/>
+  </w:num>
+  <w:num w:numId="9">
+    <w:abstractNumId w:val="4"/>
   </w:num>
 </w:numbering>
 </file>
@@ -3931,16 +4295,15 @@
 </file>
 
 <file path=customXml/item1.xml><?xml version="1.0" encoding="utf-8"?>
-<p:properties xmlns:p="http://schemas.microsoft.com/office/2006/metadata/properties" xmlns:xsi="http://www.w3.org/2001/XMLSchema-instance" xmlns:pc="http://schemas.microsoft.com/office/infopath/2007/PartnerControls">
-  <documentManagement/>
-</p:properties>
+<?mso-contentType ?>
+<FormTemplates xmlns="http://schemas.microsoft.com/sharepoint/v3/contenttype/forms">
+  <Display>DocumentLibraryForm</Display>
+  <Edit>DocumentLibraryForm</Edit>
+  <New>DocumentLibraryForm</New>
+</FormTemplates>
 </file>
 
 <file path=customXml/item2.xml><?xml version="1.0" encoding="utf-8"?>
-<b:Sources xmlns:b="http://schemas.openxmlformats.org/officeDocument/2006/bibliography" xmlns="http://schemas.openxmlformats.org/officeDocument/2006/bibliography" SelectedStyle="\APASixthEditionOfficeOnline.xsl" StyleName="APA" Version="6"/>
-</file>
-
-<file path=customXml/item3.xml><?xml version="1.0" encoding="utf-8"?>
 <ct:contentTypeSchema xmlns:ct="http://schemas.microsoft.com/office/2006/metadata/contentType" xmlns:ma="http://schemas.microsoft.com/office/2006/metadata/properties/metaAttributes" ct:_="" ma:_="" ma:contentTypeName="Document" ma:contentTypeID="0x0101007D386F57F7DCDE4B89632BB855604217" ma:contentTypeVersion="5" ma:contentTypeDescription="Create a new document." ma:contentTypeScope="" ma:versionID="ded18855363b84932530eb4576fcd86d">
   <xsd:schema xmlns:xsd="http://www.w3.org/2001/XMLSchema" xmlns:xs="http://www.w3.org/2001/XMLSchema" xmlns:p="http://schemas.microsoft.com/office/2006/metadata/properties" xmlns:ns3="44a1d690-c5e9-46d9-89cb-67eb1712e836" xmlns:ns4="20e15830-a185-4db3-af6f-3cdc4ceb4ee7" targetNamespace="http://schemas.microsoft.com/office/2006/metadata/properties" ma:root="true" ma:fieldsID="eafa223c4841a0c4f4fdb3734cc06735" ns3:_="" ns4:_="">
     <xsd:import namespace="44a1d690-c5e9-46d9-89cb-67eb1712e836"/>
@@ -4111,33 +4474,25 @@
 </ct:contentTypeSchema>
 </file>
 
+<file path=customXml/item3.xml><?xml version="1.0" encoding="utf-8"?>
+<b:Sources xmlns:b="http://schemas.openxmlformats.org/officeDocument/2006/bibliography" xmlns="http://schemas.openxmlformats.org/officeDocument/2006/bibliography" SelectedStyle="\APASixthEditionOfficeOnline.xsl" StyleName="APA" Version="6"/>
+</file>
+
 <file path=customXml/item4.xml><?xml version="1.0" encoding="utf-8"?>
-<?mso-contentType ?>
-<FormTemplates xmlns="http://schemas.microsoft.com/sharepoint/v3/contenttype/forms">
-  <Display>DocumentLibraryForm</Display>
-  <Edit>DocumentLibraryForm</Edit>
-  <New>DocumentLibraryForm</New>
-</FormTemplates>
+<p:properties xmlns:p="http://schemas.microsoft.com/office/2006/metadata/properties" xmlns:xsi="http://www.w3.org/2001/XMLSchema-instance" xmlns:pc="http://schemas.microsoft.com/office/infopath/2007/PartnerControls">
+  <documentManagement/>
+</p:properties>
 </file>
 
 <file path=customXml/itemProps1.xml><?xml version="1.0" encoding="utf-8"?>
-<ds:datastoreItem xmlns:ds="http://schemas.openxmlformats.org/officeDocument/2006/customXml" ds:itemID="{3AAA1C66-E4F1-4C01-87EE-9B68A29A92A7}">
+<ds:datastoreItem xmlns:ds="http://schemas.openxmlformats.org/officeDocument/2006/customXml" ds:itemID="{62EAEDA4-CA72-48BE-819D-B138133DA016}">
   <ds:schemaRefs>
-    <ds:schemaRef ds:uri="http://schemas.microsoft.com/office/2006/metadata/properties"/>
-    <ds:schemaRef ds:uri="http://schemas.microsoft.com/office/infopath/2007/PartnerControls"/>
+    <ds:schemaRef ds:uri="http://schemas.microsoft.com/sharepoint/v3/contenttype/forms"/>
   </ds:schemaRefs>
 </ds:datastoreItem>
 </file>
 
 <file path=customXml/itemProps2.xml><?xml version="1.0" encoding="utf-8"?>
-<ds:datastoreItem xmlns:ds="http://schemas.openxmlformats.org/officeDocument/2006/customXml" ds:itemID="{98099A56-C024-45F8-A8D9-0DBD28289A83}">
-  <ds:schemaRefs>
-    <ds:schemaRef ds:uri="http://schemas.openxmlformats.org/officeDocument/2006/bibliography"/>
-  </ds:schemaRefs>
-</ds:datastoreItem>
-</file>
-
-<file path=customXml/itemProps3.xml><?xml version="1.0" encoding="utf-8"?>
 <ds:datastoreItem xmlns:ds="http://schemas.openxmlformats.org/officeDocument/2006/customXml" ds:itemID="{E902D928-A0A2-4ECB-9419-369409E57EF6}">
   <ds:schemaRefs>
     <ds:schemaRef ds:uri="http://schemas.microsoft.com/office/2006/metadata/contentType"/>
@@ -4156,10 +4511,19 @@
 </ds:datastoreItem>
 </file>
 
+<file path=customXml/itemProps3.xml><?xml version="1.0" encoding="utf-8"?>
+<ds:datastoreItem xmlns:ds="http://schemas.openxmlformats.org/officeDocument/2006/customXml" ds:itemID="{98099A56-C024-45F8-A8D9-0DBD28289A83}">
+  <ds:schemaRefs>
+    <ds:schemaRef ds:uri="http://schemas.openxmlformats.org/officeDocument/2006/bibliography"/>
+  </ds:schemaRefs>
+</ds:datastoreItem>
+</file>
+
 <file path=customXml/itemProps4.xml><?xml version="1.0" encoding="utf-8"?>
-<ds:datastoreItem xmlns:ds="http://schemas.openxmlformats.org/officeDocument/2006/customXml" ds:itemID="{62EAEDA4-CA72-48BE-819D-B138133DA016}">
+<ds:datastoreItem xmlns:ds="http://schemas.openxmlformats.org/officeDocument/2006/customXml" ds:itemID="{3AAA1C66-E4F1-4C01-87EE-9B68A29A92A7}">
   <ds:schemaRefs>
-    <ds:schemaRef ds:uri="http://schemas.microsoft.com/sharepoint/v3/contenttype/forms"/>
+    <ds:schemaRef ds:uri="http://schemas.microsoft.com/office/2006/metadata/properties"/>
+    <ds:schemaRef ds:uri="http://schemas.microsoft.com/office/infopath/2007/PartnerControls"/>
   </ds:schemaRefs>
 </ds:datastoreItem>
 </file>
</xml_diff>

<commit_message>
11/05/2022 15:26 updated brief
</commit_message>
<xml_diff>
--- a/sofi complex brief V2.docx
+++ b/sofi complex brief V2.docx
@@ -72,7 +72,15 @@
         <w:t>developer,</w:t>
       </w:r>
       <w:r>
-        <w:t xml:space="preserve"> the system will be split into multiple subsystems in the form of components and scripts that the developer can pick and choose to use from, all the developer has to do is add the subsystems to the game object they want to have that functionality and set up the variables in the inspector.</w:t>
+        <w:t xml:space="preserve"> the system will be split into multiple subsystems in the form of components and scripts that the developer can pick and choose to use from, all the developer </w:t>
+      </w:r>
+      <w:proofErr w:type="gramStart"/>
+      <w:r>
+        <w:t>has to</w:t>
+      </w:r>
+      <w:proofErr w:type="gramEnd"/>
+      <w:r>
+        <w:t xml:space="preserve"> do is add the subsystems to the game object they want to have that functionality and set up the variables in the inspector.</w:t>
       </w:r>
     </w:p>
     <w:p>
@@ -272,13 +280,41 @@
         <w:rPr>
           <w:bCs/>
         </w:rPr>
-        <w:t>Mirror is a high level networking API for Unity</w:t>
-      </w:r>
-      <w:r>
-        <w:rPr>
-          <w:bCs/>
-        </w:rPr>
-        <w:t>, supporting different low level Transports. It’s included in the system to take care of the majority of the networking side of the system.</w:t>
+        <w:t xml:space="preserve">Mirror is a </w:t>
+      </w:r>
+      <w:proofErr w:type="gramStart"/>
+      <w:r>
+        <w:rPr>
+          <w:bCs/>
+        </w:rPr>
+        <w:t>high level</w:t>
+      </w:r>
+      <w:proofErr w:type="gramEnd"/>
+      <w:r>
+        <w:rPr>
+          <w:bCs/>
+        </w:rPr>
+        <w:t xml:space="preserve"> networking API for Unity</w:t>
+      </w:r>
+      <w:r>
+        <w:rPr>
+          <w:bCs/>
+        </w:rPr>
+        <w:t xml:space="preserve">, supporting different low level Transports. It’s included in the system to take care of </w:t>
+      </w:r>
+      <w:proofErr w:type="gramStart"/>
+      <w:r>
+        <w:rPr>
+          <w:bCs/>
+        </w:rPr>
+        <w:t>the majority of</w:t>
+      </w:r>
+      <w:proofErr w:type="gramEnd"/>
+      <w:r>
+        <w:rPr>
+          <w:bCs/>
+        </w:rPr>
+        <w:t xml:space="preserve"> the networking side of the system.</w:t>
       </w:r>
       <w:r>
         <w:rPr>
@@ -429,7 +465,15 @@
         <w:t>Food resource produced</w:t>
       </w:r>
       <w:r>
-        <w:t xml:space="preserve"> (enum)</w:t>
+        <w:t xml:space="preserve"> (</w:t>
+      </w:r>
+      <w:proofErr w:type="spellStart"/>
+      <w:r>
+        <w:t>enum</w:t>
+      </w:r>
+      <w:proofErr w:type="spellEnd"/>
+      <w:r>
+        <w:t>)</w:t>
       </w:r>
     </w:p>
     <w:p>
@@ -461,8 +505,13 @@
         <w:ind w:left="1440"/>
       </w:pPr>
       <w:r>
-        <w:t>How much Hunger and Thirst it restores (float)</w:t>
-      </w:r>
+        <w:t>How much Hunger and Thirst it restores (float</w:t>
+      </w:r>
+      <w:proofErr w:type="gramStart"/>
+      <w:r>
+        <w:t>)</w:t>
+      </w:r>
+      <w:proofErr w:type="gramEnd"/>
     </w:p>
     <w:p>
       <w:pPr>
@@ -487,7 +536,15 @@
         <w:ind w:left="1440"/>
       </w:pPr>
       <w:r>
-        <w:t>What tool is used to harvest (enum)</w:t>
+        <w:t>What tool is used to harvest (</w:t>
+      </w:r>
+      <w:proofErr w:type="spellStart"/>
+      <w:r>
+        <w:t>enum</w:t>
+      </w:r>
+      <w:proofErr w:type="spellEnd"/>
+      <w:r>
+        <w:t>)</w:t>
       </w:r>
     </w:p>
     <w:p>
@@ -625,8 +682,13 @@
         <w:t>/safe</w:t>
       </w:r>
       <w:r>
-        <w:t xml:space="preserve"> (bool)</w:t>
-      </w:r>
+        <w:t xml:space="preserve"> (bool</w:t>
+      </w:r>
+      <w:proofErr w:type="gramStart"/>
+      <w:r>
+        <w:t>)</w:t>
+      </w:r>
+      <w:proofErr w:type="gramEnd"/>
     </w:p>
     <w:p>
       <w:pPr>
@@ -637,8 +699,13 @@
         </w:numPr>
       </w:pPr>
       <w:r>
-        <w:t>Is it depletable (bool)</w:t>
-      </w:r>
+        <w:t>Is it depletable (bool</w:t>
+      </w:r>
+      <w:proofErr w:type="gramStart"/>
+      <w:r>
+        <w:t>)</w:t>
+      </w:r>
+      <w:proofErr w:type="gramEnd"/>
     </w:p>
     <w:p>
       <w:pPr>
@@ -649,8 +716,13 @@
         </w:numPr>
       </w:pPr>
       <w:r>
-        <w:t>How much water is left (float)</w:t>
-      </w:r>
+        <w:t xml:space="preserve">How much water is </w:t>
+      </w:r>
+      <w:proofErr w:type="gramStart"/>
+      <w:r>
+        <w:t>left (float)</w:t>
+      </w:r>
+      <w:proofErr w:type="gramEnd"/>
     </w:p>
     <w:p>
       <w:pPr>
@@ -694,8 +766,13 @@
         <w:t>restore</w:t>
       </w:r>
       <w:r>
-        <w:t xml:space="preserve"> (float)</w:t>
-      </w:r>
+        <w:t xml:space="preserve"> (float</w:t>
+      </w:r>
+      <w:proofErr w:type="gramStart"/>
+      <w:r>
+        <w:t>)</w:t>
+      </w:r>
+      <w:proofErr w:type="gramEnd"/>
     </w:p>
     <w:p>
       <w:pPr>
@@ -718,7 +795,15 @@
         </w:numPr>
       </w:pPr>
       <w:r>
-        <w:t>Resource produced (enum)</w:t>
+        <w:t>Resource produced (</w:t>
+      </w:r>
+      <w:proofErr w:type="spellStart"/>
+      <w:r>
+        <w:t>enum</w:t>
+      </w:r>
+      <w:proofErr w:type="spellEnd"/>
+      <w:r>
+        <w:t>)</w:t>
       </w:r>
     </w:p>
     <w:p>
@@ -730,7 +815,15 @@
         </w:numPr>
       </w:pPr>
       <w:r>
-        <w:t>What tool is used to harvest (enum)</w:t>
+        <w:t>What tool is used to harvest (</w:t>
+      </w:r>
+      <w:proofErr w:type="spellStart"/>
+      <w:r>
+        <w:t>enum</w:t>
+      </w:r>
+      <w:proofErr w:type="spellEnd"/>
+      <w:r>
+        <w:t>)</w:t>
       </w:r>
     </w:p>
     <w:p/>
@@ -794,8 +887,13 @@
         </w:numPr>
       </w:pPr>
       <w:r>
-        <w:t>Is it farmable (bool)</w:t>
-      </w:r>
+        <w:t>Is it farmable (bool</w:t>
+      </w:r>
+      <w:proofErr w:type="gramStart"/>
+      <w:r>
+        <w:t>)</w:t>
+      </w:r>
+      <w:proofErr w:type="gramEnd"/>
     </w:p>
     <w:p>
       <w:pPr>
@@ -806,8 +904,13 @@
         </w:numPr>
       </w:pPr>
       <w:r>
-        <w:t>Is it plantable (bool)</w:t>
-      </w:r>
+        <w:t>Is it plantable (bool</w:t>
+      </w:r>
+      <w:proofErr w:type="gramStart"/>
+      <w:r>
+        <w:t>)</w:t>
+      </w:r>
+      <w:proofErr w:type="gramEnd"/>
     </w:p>
     <w:p>
       <w:pPr>
@@ -842,7 +945,15 @@
         </w:numPr>
       </w:pPr>
       <w:r>
-        <w:t>What resource it is / what resource it drops (enum)</w:t>
+        <w:t>What resource it is / what resource it drops (</w:t>
+      </w:r>
+      <w:proofErr w:type="spellStart"/>
+      <w:r>
+        <w:t>enum</w:t>
+      </w:r>
+      <w:proofErr w:type="spellEnd"/>
+      <w:r>
+        <w:t>)</w:t>
       </w:r>
     </w:p>
     <w:p>
@@ -859,9 +970,11 @@
       <w:r>
         <w:t>float</w:t>
       </w:r>
+      <w:proofErr w:type="gramStart"/>
       <w:r>
         <w:t>)</w:t>
       </w:r>
+      <w:proofErr w:type="gramEnd"/>
     </w:p>
     <w:p>
       <w:pPr>
@@ -890,7 +1003,15 @@
         </w:numPr>
       </w:pPr>
       <w:r>
-        <w:t>What tool is used to harvest (enum)</w:t>
+        <w:t>What tool is used to harvest (</w:t>
+      </w:r>
+      <w:proofErr w:type="spellStart"/>
+      <w:r>
+        <w:t>enum</w:t>
+      </w:r>
+      <w:proofErr w:type="spellEnd"/>
+      <w:r>
+        <w:t>)</w:t>
       </w:r>
     </w:p>
     <w:p>
@@ -972,8 +1093,13 @@
         </w:numPr>
       </w:pPr>
       <w:r>
-        <w:t>Are the resources visualised on/in it</w:t>
-      </w:r>
+        <w:t xml:space="preserve">Are the resources visualised on/in </w:t>
+      </w:r>
+      <w:proofErr w:type="gramStart"/>
+      <w:r>
+        <w:t>it</w:t>
+      </w:r>
+      <w:proofErr w:type="gramEnd"/>
     </w:p>
     <w:p>
       <w:pPr>
@@ -1008,8 +1134,13 @@
         <w:t xml:space="preserve"> can</w:t>
       </w:r>
       <w:r>
-        <w:t xml:space="preserve"> hold</w:t>
-      </w:r>
+        <w:t xml:space="preserve"> </w:t>
+      </w:r>
+      <w:proofErr w:type="gramStart"/>
+      <w:r>
+        <w:t>hold</w:t>
+      </w:r>
+      <w:proofErr w:type="gramEnd"/>
     </w:p>
     <w:p>
       <w:pPr>
@@ -1157,6 +1288,7 @@
       <w:r>
         <w:t xml:space="preserve"> as the constant rate of decay, using </w:t>
       </w:r>
+      <w:proofErr w:type="spellStart"/>
       <w:r>
         <w:rPr>
           <w:b/>
@@ -1164,6 +1296,7 @@
         </w:rPr>
         <w:t>t</w:t>
       </w:r>
+      <w:proofErr w:type="spellEnd"/>
       <w:r>
         <w:t xml:space="preserve"> as a percentage </w:t>
       </w:r>
@@ -1645,8 +1778,13 @@
         </w:numPr>
       </w:pPr>
       <w:r>
-        <w:t>Is it farmable (bool)</w:t>
-      </w:r>
+        <w:t>Is it farmable (bool</w:t>
+      </w:r>
+      <w:proofErr w:type="gramStart"/>
+      <w:r>
+        <w:t>)</w:t>
+      </w:r>
+      <w:proofErr w:type="gramEnd"/>
     </w:p>
     <w:p>
       <w:pPr>
@@ -1657,8 +1795,13 @@
         </w:numPr>
       </w:pPr>
       <w:r>
-        <w:t>Is it plantable (bool)</w:t>
-      </w:r>
+        <w:t>Is it plantable (bool</w:t>
+      </w:r>
+      <w:proofErr w:type="gramStart"/>
+      <w:r>
+        <w:t>)</w:t>
+      </w:r>
+      <w:proofErr w:type="gramEnd"/>
     </w:p>
     <w:p>
       <w:pPr>
@@ -1693,7 +1836,15 @@
         </w:numPr>
       </w:pPr>
       <w:r>
-        <w:t>What resource it is / what resource it drops (enum)</w:t>
+        <w:t>What resource it is / what resource it drops (</w:t>
+      </w:r>
+      <w:proofErr w:type="spellStart"/>
+      <w:r>
+        <w:t>enum</w:t>
+      </w:r>
+      <w:proofErr w:type="spellEnd"/>
+      <w:r>
+        <w:t>)</w:t>
       </w:r>
     </w:p>
     <w:p>
@@ -1710,9 +1861,11 @@
       <w:r>
         <w:t>float</w:t>
       </w:r>
+      <w:proofErr w:type="gramStart"/>
       <w:r>
         <w:t>)</w:t>
       </w:r>
+      <w:proofErr w:type="gramEnd"/>
     </w:p>
     <w:p>
       <w:pPr>
@@ -1741,7 +1894,15 @@
         </w:numPr>
       </w:pPr>
       <w:r>
-        <w:t>What tool is used to harvest (enum)</w:t>
+        <w:t>What tool is used to harvest (</w:t>
+      </w:r>
+      <w:proofErr w:type="spellStart"/>
+      <w:r>
+        <w:t>enum</w:t>
+      </w:r>
+      <w:proofErr w:type="spellEnd"/>
+      <w:r>
+        <w:t>)</w:t>
       </w:r>
     </w:p>
     <w:p>
@@ -1938,7 +2099,10 @@
         <w:t>To define resources</w:t>
       </w:r>
       <w:r>
-        <w:t xml:space="preserve"> and tools</w:t>
+        <w:t xml:space="preserve"> and </w:t>
+      </w:r>
+      <w:r>
+        <w:t>collection methods</w:t>
       </w:r>
       <w:r>
         <w:t xml:space="preserve"> and the </w:t>
@@ -1959,28 +2123,40 @@
         <w:t xml:space="preserve"> scriptable object</w:t>
       </w:r>
       <w:r>
-        <w:t>s, a Resource Manager and a Tool Manager</w:t>
-      </w:r>
-      <w:r>
-        <w:t xml:space="preserve">. </w:t>
-      </w:r>
-      <w:r>
-        <w:t>Both the resources and the tools will be accessible from components, the resources and their attributes will be accessible from the Resource Node component to define the physical resource in the world</w:t>
-      </w:r>
-      <w:r>
-        <w:t>. Both the resources and the tools will be accessible from the Storage</w:t>
-      </w:r>
-      <w:r>
-        <w:t xml:space="preserve"> Node</w:t>
-      </w:r>
-      <w:r>
-        <w:t xml:space="preserve"> component, so if the developer wants to, both resources and tools and be put in storage. Both resources and tools will also be accessible from scripts allowing the developer to create custom </w:t>
-      </w:r>
-      <w:r>
-        <w:t>usages for the resources and tools if desired</w:t>
-      </w:r>
-      <w:r>
-        <w:t>, an example of a custom usage for resources and tools would be being displayed in and selectable in a hotbar/inventory system.</w:t>
+        <w:t xml:space="preserve">s, a Resource Manager and a </w:t>
+      </w:r>
+      <w:r>
+        <w:t>Collection</w:t>
+      </w:r>
+      <w:r>
+        <w:t xml:space="preserve"> Method</w:t>
+      </w:r>
+      <w:r>
+        <w:t xml:space="preserve"> Manager</w:t>
+      </w:r>
+      <w:r>
+        <w:t>. In these scriptable objects there will be two lists, one for the resource</w:t>
+      </w:r>
+      <w:r>
+        <w:t>s</w:t>
+      </w:r>
+      <w:r>
+        <w:t xml:space="preserve"> or </w:t>
+      </w:r>
+      <w:r>
+        <w:t>collection methods</w:t>
+      </w:r>
+      <w:r>
+        <w:t xml:space="preserve"> and one for the attributes, all resources will share the same attributes and all </w:t>
+      </w:r>
+      <w:r>
+        <w:t>collection methods</w:t>
+      </w:r>
+      <w:r>
+        <w:t xml:space="preserve"> will share the same attributes</w:t>
+      </w:r>
+      <w:r>
+        <w:t>.</w:t>
       </w:r>
     </w:p>
     <w:p>
@@ -1996,52 +2172,25 @@
       <w:r>
         <w:t>.</w:t>
       </w:r>
-      <w:r>
-        <w:t xml:space="preserve"> The information in </w:t>
-      </w:r>
-      <w:r>
-        <w:t>Resource Nodes will be accessible from scripts allowing the developer to implement custom functionality if desired.</w:t>
-      </w:r>
     </w:p>
     <w:p>
       <w:r>
         <w:t xml:space="preserve"> </w:t>
       </w:r>
       <w:r>
-        <w:t>A Storage Node component will be able to be added to a game object for the Resource Management system to recognise that object as a node to store resources and tools in. Storage Nodes will contain</w:t>
-      </w:r>
-      <w:r>
-        <w:t xml:space="preserve"> information of</w:t>
-      </w:r>
-      <w:r>
-        <w:t xml:space="preserve"> how much of </w:t>
-      </w:r>
-      <w:r>
-        <w:t>each</w:t>
-      </w:r>
-      <w:r>
-        <w:t xml:space="preserve"> resource</w:t>
-      </w:r>
-      <w:r>
-        <w:t xml:space="preserve"> and tool</w:t>
-      </w:r>
-      <w:r>
-        <w:t xml:space="preserve"> </w:t>
-      </w:r>
-      <w:r>
-        <w:t>is currently held in a Storage Node. The information of how much of each resource and tool will be accessible from scripts allowing the developer to create custom usages for the Storage Node if desired, an example of a custom usage would be an inventory system for the Storage Node show</w:t>
-      </w:r>
-      <w:r>
-        <w:t>ing</w:t>
-      </w:r>
-      <w:r>
-        <w:t xml:space="preserve"> what is </w:t>
-      </w:r>
-      <w:r>
-        <w:t>stored in there and how much.</w:t>
-      </w:r>
-      <w:r>
-        <w:t xml:space="preserve"> </w:t>
+        <w:t xml:space="preserve">A Storage Node component will be able to be added to a game object for the Resource Management system to recognise that object as a </w:t>
+      </w:r>
+      <w:r>
+        <w:t>Storage N</w:t>
+      </w:r>
+      <w:r>
+        <w:t xml:space="preserve">ode to store resources in. </w:t>
+      </w:r>
+      <w:r>
+        <w:t>The information of how much of each resource will be accessible from scripts allowing the developer to create custom usages for the Storage Node if desired</w:t>
+      </w:r>
+      <w:r>
+        <w:t>.</w:t>
       </w:r>
     </w:p>
     <w:p>
@@ -3980,6 +4129,16 @@
 </file>
 
 <file path=customXml/item2.xml><?xml version="1.0" encoding="utf-8"?>
+<p:properties xmlns:p="http://schemas.microsoft.com/office/2006/metadata/properties" xmlns:xsi="http://www.w3.org/2001/XMLSchema-instance" xmlns:pc="http://schemas.microsoft.com/office/infopath/2007/PartnerControls">
+  <documentManagement/>
+</p:properties>
+</file>
+
+<file path=customXml/item3.xml><?xml version="1.0" encoding="utf-8"?>
+<b:Sources xmlns:b="http://schemas.openxmlformats.org/officeDocument/2006/bibliography" xmlns="http://schemas.openxmlformats.org/officeDocument/2006/bibliography" SelectedStyle="\APASixthEditionOfficeOnline.xsl" StyleName="APA" Version="6"/>
+</file>
+
+<file path=customXml/item4.xml><?xml version="1.0" encoding="utf-8"?>
 <ct:contentTypeSchema xmlns:ct="http://schemas.microsoft.com/office/2006/metadata/contentType" xmlns:ma="http://schemas.microsoft.com/office/2006/metadata/properties/metaAttributes" ct:_="" ma:_="" ma:contentTypeName="Document" ma:contentTypeID="0x0101007D386F57F7DCDE4B89632BB855604217" ma:contentTypeVersion="5" ma:contentTypeDescription="Create a new document." ma:contentTypeScope="" ma:versionID="ded18855363b84932530eb4576fcd86d">
   <xsd:schema xmlns:xsd="http://www.w3.org/2001/XMLSchema" xmlns:xs="http://www.w3.org/2001/XMLSchema" xmlns:p="http://schemas.microsoft.com/office/2006/metadata/properties" xmlns:ns3="44a1d690-c5e9-46d9-89cb-67eb1712e836" xmlns:ns4="20e15830-a185-4db3-af6f-3cdc4ceb4ee7" targetNamespace="http://schemas.microsoft.com/office/2006/metadata/properties" ma:root="true" ma:fieldsID="eafa223c4841a0c4f4fdb3734cc06735" ns3:_="" ns4:_="">
     <xsd:import namespace="44a1d690-c5e9-46d9-89cb-67eb1712e836"/>
@@ -4150,16 +4309,6 @@
 </ct:contentTypeSchema>
 </file>
 
-<file path=customXml/item3.xml><?xml version="1.0" encoding="utf-8"?>
-<b:Sources xmlns:b="http://schemas.openxmlformats.org/officeDocument/2006/bibliography" xmlns="http://schemas.openxmlformats.org/officeDocument/2006/bibliography" SelectedStyle="\APASixthEditionOfficeOnline.xsl" StyleName="APA" Version="6"/>
-</file>
-
-<file path=customXml/item4.xml><?xml version="1.0" encoding="utf-8"?>
-<p:properties xmlns:p="http://schemas.microsoft.com/office/2006/metadata/properties" xmlns:xsi="http://www.w3.org/2001/XMLSchema-instance" xmlns:pc="http://schemas.microsoft.com/office/infopath/2007/PartnerControls">
-  <documentManagement/>
-</p:properties>
-</file>
-
 <file path=customXml/itemProps1.xml><?xml version="1.0" encoding="utf-8"?>
 <ds:datastoreItem xmlns:ds="http://schemas.openxmlformats.org/officeDocument/2006/customXml" ds:itemID="{62EAEDA4-CA72-48BE-819D-B138133DA016}">
   <ds:schemaRefs>
@@ -4169,6 +4318,23 @@
 </file>
 
 <file path=customXml/itemProps2.xml><?xml version="1.0" encoding="utf-8"?>
+<ds:datastoreItem xmlns:ds="http://schemas.openxmlformats.org/officeDocument/2006/customXml" ds:itemID="{3AAA1C66-E4F1-4C01-87EE-9B68A29A92A7}">
+  <ds:schemaRefs>
+    <ds:schemaRef ds:uri="http://schemas.microsoft.com/office/2006/metadata/properties"/>
+    <ds:schemaRef ds:uri="http://schemas.microsoft.com/office/infopath/2007/PartnerControls"/>
+  </ds:schemaRefs>
+</ds:datastoreItem>
+</file>
+
+<file path=customXml/itemProps3.xml><?xml version="1.0" encoding="utf-8"?>
+<ds:datastoreItem xmlns:ds="http://schemas.openxmlformats.org/officeDocument/2006/customXml" ds:itemID="{98099A56-C024-45F8-A8D9-0DBD28289A83}">
+  <ds:schemaRefs>
+    <ds:schemaRef ds:uri="http://schemas.openxmlformats.org/officeDocument/2006/bibliography"/>
+  </ds:schemaRefs>
+</ds:datastoreItem>
+</file>
+
+<file path=customXml/itemProps4.xml><?xml version="1.0" encoding="utf-8"?>
 <ds:datastoreItem xmlns:ds="http://schemas.openxmlformats.org/officeDocument/2006/customXml" ds:itemID="{E902D928-A0A2-4ECB-9419-369409E57EF6}">
   <ds:schemaRefs>
     <ds:schemaRef ds:uri="http://schemas.microsoft.com/office/2006/metadata/contentType"/>
@@ -4185,21 +4351,4 @@
     <ds:schemaRef ds:uri="http://schemas.microsoft.com/internal/obd"/>
   </ds:schemaRefs>
 </ds:datastoreItem>
-</file>
-
-<file path=customXml/itemProps3.xml><?xml version="1.0" encoding="utf-8"?>
-<ds:datastoreItem xmlns:ds="http://schemas.openxmlformats.org/officeDocument/2006/customXml" ds:itemID="{98099A56-C024-45F8-A8D9-0DBD28289A83}">
-  <ds:schemaRefs>
-    <ds:schemaRef ds:uri="http://schemas.openxmlformats.org/officeDocument/2006/bibliography"/>
-  </ds:schemaRefs>
-</ds:datastoreItem>
-</file>
-
-<file path=customXml/itemProps4.xml><?xml version="1.0" encoding="utf-8"?>
-<ds:datastoreItem xmlns:ds="http://schemas.openxmlformats.org/officeDocument/2006/customXml" ds:itemID="{3AAA1C66-E4F1-4C01-87EE-9B68A29A92A7}">
-  <ds:schemaRefs>
-    <ds:schemaRef ds:uri="http://schemas.microsoft.com/office/2006/metadata/properties"/>
-    <ds:schemaRef ds:uri="http://schemas.microsoft.com/office/infopath/2007/PartnerControls"/>
-  </ds:schemaRefs>
-</ds:datastoreItem>
 </file>
</xml_diff>

<commit_message>
added V2 of brief
</commit_message>
<xml_diff>
--- a/sofi complex brief V2.docx
+++ b/sofi complex brief V2.docx
@@ -350,14 +350,6 @@
       </w:r>
     </w:p>
     <w:p>
-      <w:r>
-        <w:t>This outlines the resources and components that will be contained within the Resource Management System and the variables in the</w:t>
-      </w:r>
-      <w:r>
-        <w:t>m.</w:t>
-      </w:r>
-    </w:p>
-    <w:p>
       <w:pPr>
         <w:pStyle w:val="ListParagraph"/>
         <w:numPr>
@@ -433,7 +425,6 @@
           <w:ilvl w:val="0"/>
           <w:numId w:val="4"/>
         </w:numPr>
-        <w:ind w:left="1080"/>
       </w:pPr>
       <w:r>
         <w:t>Variables:</w:t>
@@ -446,7 +437,6 @@
           <w:ilvl w:val="0"/>
           <w:numId w:val="3"/>
         </w:numPr>
-        <w:ind w:left="1440"/>
       </w:pPr>
       <w:r>
         <w:t>Rate of growth (float)</w:t>
@@ -459,7 +449,6 @@
           <w:ilvl w:val="0"/>
           <w:numId w:val="3"/>
         </w:numPr>
-        <w:ind w:left="1440"/>
       </w:pPr>
       <w:r>
         <w:t>Food resource produced</w:t>
@@ -483,7 +472,6 @@
           <w:ilvl w:val="0"/>
           <w:numId w:val="3"/>
         </w:numPr>
-        <w:ind w:left="1440"/>
       </w:pPr>
       <w:r>
         <w:t>Amount of resource obtained (</w:t>
@@ -502,7 +490,6 @@
           <w:ilvl w:val="0"/>
           <w:numId w:val="3"/>
         </w:numPr>
-        <w:ind w:left="1440"/>
       </w:pPr>
       <w:r>
         <w:t>How much Hunger and Thirst it restores (float</w:t>
@@ -520,7 +507,6 @@
           <w:ilvl w:val="0"/>
           <w:numId w:val="3"/>
         </w:numPr>
-        <w:ind w:left="1440"/>
       </w:pPr>
       <w:r>
         <w:t>Time it takes to harvest (float)</w:t>
@@ -533,7 +519,6 @@
           <w:ilvl w:val="0"/>
           <w:numId w:val="3"/>
         </w:numPr>
-        <w:ind w:left="1440"/>
       </w:pPr>
       <w:r>
         <w:t>What tool is used to harvest (</w:t>
@@ -671,8 +656,8 @@
       <w:pPr>
         <w:pStyle w:val="ListParagraph"/>
         <w:numPr>
-          <w:ilvl w:val="1"/>
-          <w:numId w:val="9"/>
+          <w:ilvl w:val="0"/>
+          <w:numId w:val="3"/>
         </w:numPr>
       </w:pPr>
       <w:r>
@@ -694,8 +679,8 @@
       <w:pPr>
         <w:pStyle w:val="ListParagraph"/>
         <w:numPr>
-          <w:ilvl w:val="1"/>
-          <w:numId w:val="9"/>
+          <w:ilvl w:val="0"/>
+          <w:numId w:val="3"/>
         </w:numPr>
       </w:pPr>
       <w:r>
@@ -711,8 +696,8 @@
       <w:pPr>
         <w:pStyle w:val="ListParagraph"/>
         <w:numPr>
-          <w:ilvl w:val="1"/>
-          <w:numId w:val="9"/>
+          <w:ilvl w:val="0"/>
+          <w:numId w:val="3"/>
         </w:numPr>
       </w:pPr>
       <w:r>
@@ -728,8 +713,8 @@
       <w:pPr>
         <w:pStyle w:val="ListParagraph"/>
         <w:numPr>
-          <w:ilvl w:val="1"/>
-          <w:numId w:val="9"/>
+          <w:ilvl w:val="0"/>
+          <w:numId w:val="3"/>
         </w:numPr>
       </w:pPr>
       <w:r>
@@ -740,8 +725,8 @@
       <w:pPr>
         <w:pStyle w:val="ListParagraph"/>
         <w:numPr>
-          <w:ilvl w:val="1"/>
-          <w:numId w:val="9"/>
+          <w:ilvl w:val="0"/>
+          <w:numId w:val="3"/>
         </w:numPr>
       </w:pPr>
       <w:r>
@@ -755,8 +740,8 @@
       <w:pPr>
         <w:pStyle w:val="ListParagraph"/>
         <w:numPr>
-          <w:ilvl w:val="1"/>
-          <w:numId w:val="9"/>
+          <w:ilvl w:val="0"/>
+          <w:numId w:val="3"/>
         </w:numPr>
       </w:pPr>
       <w:r>
@@ -778,8 +763,8 @@
       <w:pPr>
         <w:pStyle w:val="ListParagraph"/>
         <w:numPr>
-          <w:ilvl w:val="1"/>
-          <w:numId w:val="9"/>
+          <w:ilvl w:val="0"/>
+          <w:numId w:val="3"/>
         </w:numPr>
       </w:pPr>
       <w:r>
@@ -790,8 +775,8 @@
       <w:pPr>
         <w:pStyle w:val="ListParagraph"/>
         <w:numPr>
-          <w:ilvl w:val="1"/>
-          <w:numId w:val="9"/>
+          <w:ilvl w:val="0"/>
+          <w:numId w:val="3"/>
         </w:numPr>
       </w:pPr>
       <w:r>
@@ -810,8 +795,8 @@
       <w:pPr>
         <w:pStyle w:val="ListParagraph"/>
         <w:numPr>
-          <w:ilvl w:val="1"/>
-          <w:numId w:val="9"/>
+          <w:ilvl w:val="0"/>
+          <w:numId w:val="3"/>
         </w:numPr>
       </w:pPr>
       <w:r>
@@ -1363,72 +1348,116 @@
         </w:rPr>
         <w:t xml:space="preserve"> will be modular:</w:t>
       </w:r>
-      <w:r>
-        <w:rPr>
-          <w:b/>
-          <w:bCs/>
-          <w:sz w:val="28"/>
-          <w:szCs w:val="28"/>
-        </w:rPr>
+    </w:p>
+    <w:p>
+      <w:pPr>
+        <w:rPr>
+          <w:b/>
+          <w:bCs/>
+        </w:rPr>
+      </w:pPr>
+      <w:r>
+        <w:rPr>
+          <w:b/>
+          <w:bCs/>
+        </w:rPr>
+        <w:t>Networking:</w:t>
+      </w:r>
+    </w:p>
+    <w:p>
+      <w:r>
+        <w:t xml:space="preserve">A script that is added to a game object will allow the developer to specify </w:t>
+      </w:r>
+      <w:r>
+        <w:t xml:space="preserve">what </w:t>
+      </w:r>
+      <w:r>
+        <w:t xml:space="preserve">public </w:t>
+      </w:r>
+      <w:r>
+        <w:t>variables</w:t>
+      </w:r>
+      <w:r>
+        <w:t xml:space="preserve"> in the other scripts are to be </w:t>
+      </w:r>
+      <w:r>
+        <w:t>sent</w:t>
+      </w:r>
+      <w:r>
+        <w:t xml:space="preserve"> to and from the server and what connection type to use</w:t>
+      </w:r>
+      <w:r>
+        <w:t>.</w:t>
+      </w:r>
+      <w:r>
         <w:t xml:space="preserve"> </w:t>
       </w:r>
-    </w:p>
-    <w:p>
-      <w:pPr>
-        <w:rPr>
-          <w:b/>
-          <w:bCs/>
-        </w:rPr>
-      </w:pPr>
-      <w:r>
-        <w:rPr>
-          <w:b/>
-          <w:bCs/>
-        </w:rPr>
-        <w:t>Networking:</w:t>
-      </w:r>
-    </w:p>
-    <w:p>
-      <w:r>
-        <w:t xml:space="preserve">A send and receive data component </w:t>
-      </w:r>
-      <w:r>
-        <w:t xml:space="preserve">will be used along side Mirrors networking components for sending and receiving data </w:t>
-      </w:r>
-      <w:r>
-        <w:t xml:space="preserve">from </w:t>
-      </w:r>
-      <w:r>
-        <w:t xml:space="preserve">other </w:t>
-      </w:r>
-      <w:r>
-        <w:t xml:space="preserve">scripts </w:t>
-      </w:r>
-      <w:r>
-        <w:t>on the game object it’s attached to between the client and the server.</w:t>
-      </w:r>
-    </w:p>
-    <w:p>
-      <w:r>
-        <w:t>There will be</w:t>
-      </w:r>
-      <w:r>
-        <w:t xml:space="preserve"> three</w:t>
-      </w:r>
-      <w:r>
-        <w:t xml:space="preserve"> other </w:t>
-      </w:r>
-      <w:r>
-        <w:t>components</w:t>
-      </w:r>
-      <w:r>
-        <w:t xml:space="preserve"> that will handle what to do when there’s no response from the client or server, an unexpected response from the client or server, </w:t>
-      </w:r>
-      <w:r>
-        <w:t>and when an impossible action comes from a client.</w:t>
-      </w:r>
-    </w:p>
-    <w:p/>
+      <w:r>
+        <w:t>The system</w:t>
+      </w:r>
+      <w:r>
+        <w:t xml:space="preserve"> will</w:t>
+      </w:r>
+      <w:r>
+        <w:t xml:space="preserve"> have</w:t>
+      </w:r>
+      <w:r>
+        <w:t xml:space="preserve"> default variables </w:t>
+      </w:r>
+      <w:r>
+        <w:t>that are</w:t>
+      </w:r>
+      <w:r>
+        <w:t xml:space="preserve"> </w:t>
+      </w:r>
+      <w:r>
+        <w:t>sent</w:t>
+      </w:r>
+      <w:r>
+        <w:t xml:space="preserve"> </w:t>
+      </w:r>
+      <w:r>
+        <w:t>to and from the server</w:t>
+      </w:r>
+      <w:r>
+        <w:t xml:space="preserve"> for the resource management system</w:t>
+      </w:r>
+      <w:r>
+        <w:t xml:space="preserve"> that can be </w:t>
+      </w:r>
+      <w:r>
+        <w:t>overridden</w:t>
+      </w:r>
+      <w:r>
+        <w:t xml:space="preserve"> by the developer</w:t>
+      </w:r>
+      <w:r>
+        <w:t>.</w:t>
+      </w:r>
+    </w:p>
+    <w:p>
+      <w:r>
+        <w:t xml:space="preserve">The variables the developer chooses to send to and from the server will be split into two </w:t>
+      </w:r>
+      <w:r>
+        <w:t xml:space="preserve">lists representing two </w:t>
+      </w:r>
+      <w:r>
+        <w:t xml:space="preserve">types of communication </w:t>
+      </w:r>
+      <w:r>
+        <w:t>protocols</w:t>
+      </w:r>
+      <w:r>
+        <w:t>, TCP/IP and UDP</w:t>
+      </w:r>
+      <w:r>
+        <w:t>. The developer will be able to attach different scripts as well that control what to do when there’s no response from the server or if there’s an unexpected response.</w:t>
+      </w:r>
+      <w:r>
+        <w:t xml:space="preserve"> There will be some default options for what to do when there is no response from the server.</w:t>
+      </w:r>
+    </w:p>
     <w:p>
       <w:r>
         <w:br w:type="page"/>
@@ -1493,9 +1522,9 @@
           <w:noProof/>
         </w:rPr>
         <w:drawing>
-          <wp:inline distT="0" distB="0" distL="0" distR="0" wp14:anchorId="7550C487" wp14:editId="532ECB02">
-            <wp:extent cx="5239910" cy="2476098"/>
-            <wp:effectExtent l="0" t="0" r="0" b="635"/>
+          <wp:inline distT="0" distB="0" distL="0" distR="0" wp14:anchorId="7550C487" wp14:editId="32110DEF">
+            <wp:extent cx="5724525" cy="2705100"/>
+            <wp:effectExtent l="0" t="0" r="9525" b="0"/>
             <wp:docPr id="1" name="Picture 1"/>
             <wp:cNvGraphicFramePr>
               <a:graphicFrameLocks xmlns:a="http://schemas.openxmlformats.org/drawingml/2006/main" noChangeAspect="1"/>
@@ -1525,7 +1554,7 @@
                   <pic:spPr bwMode="auto">
                     <a:xfrm>
                       <a:off x="0" y="0"/>
-                      <a:ext cx="5263602" cy="2487294"/>
+                      <a:ext cx="5724525" cy="2705100"/>
                     </a:xfrm>
                     <a:prstGeom prst="rect">
                       <a:avLst/>
@@ -1543,95 +1572,62 @@
       </w:r>
     </w:p>
     <w:p>
-      <w:pPr>
-        <w:rPr>
-          <w:b/>
-          <w:bCs/>
-        </w:rPr>
-      </w:pPr>
-    </w:p>
-    <w:p>
-      <w:r>
-        <w:rPr>
-          <w:b/>
-          <w:bCs/>
-        </w:rPr>
-        <w:t>Collection</w:t>
-      </w:r>
-      <w:r>
-        <w:rPr>
-          <w:b/>
-          <w:bCs/>
-        </w:rPr>
+      <w:r>
+        <w:rPr>
+          <w:b/>
+          <w:bCs/>
+        </w:rPr>
+        <w:t xml:space="preserve">Tool </w:t>
+      </w:r>
+      <w:r>
+        <w:rPr>
+          <w:b/>
+          <w:bCs/>
+        </w:rPr>
+        <w:t>A</w:t>
+      </w:r>
+      <w:r>
+        <w:rPr>
+          <w:b/>
+          <w:bCs/>
+        </w:rPr>
+        <w:t xml:space="preserve">ttribute </w:t>
+      </w:r>
+      <w:r>
+        <w:rPr>
+          <w:b/>
+          <w:bCs/>
+        </w:rPr>
+        <w:t>S</w:t>
+      </w:r>
+      <w:r>
+        <w:rPr>
+          <w:b/>
+          <w:bCs/>
+        </w:rPr>
+        <w:t>ystem:</w:t>
+      </w:r>
+    </w:p>
+    <w:p>
+      <w:r>
+        <w:t>A similar system</w:t>
+      </w:r>
+      <w:r>
+        <w:t xml:space="preserve"> to the Resource Attribute System</w:t>
+      </w:r>
+      <w:r>
+        <w:t xml:space="preserve"> will be implemented for creating tools</w:t>
+      </w:r>
+      <w:r>
         <w:t xml:space="preserve"> </w:t>
       </w:r>
       <w:r>
-        <w:rPr>
-          <w:b/>
-          <w:bCs/>
-        </w:rPr>
-        <w:t>A</w:t>
-      </w:r>
-      <w:r>
-        <w:rPr>
-          <w:b/>
-          <w:bCs/>
-        </w:rPr>
-        <w:t xml:space="preserve">ttribute </w:t>
-      </w:r>
-      <w:r>
-        <w:rPr>
-          <w:b/>
-          <w:bCs/>
-        </w:rPr>
-        <w:t>S</w:t>
-      </w:r>
-      <w:r>
-        <w:rPr>
-          <w:b/>
-          <w:bCs/>
-        </w:rPr>
-        <w:t>ystem:</w:t>
-      </w:r>
-    </w:p>
-    <w:p>
-      <w:r>
-        <w:t>A similar system</w:t>
-      </w:r>
-      <w:r>
-        <w:t xml:space="preserve"> to the Resource Attribute System</w:t>
-      </w:r>
-      <w:r>
-        <w:t xml:space="preserve"> will be implemented for creating</w:t>
-      </w:r>
-      <w:r>
-        <w:t xml:space="preserve"> a Collection</w:t>
-      </w:r>
-      <w:r>
-        <w:t xml:space="preserve"> </w:t>
-      </w:r>
-      <w:r>
-        <w:t xml:space="preserve">Attribute System </w:t>
-      </w:r>
-      <w:r>
-        <w:t xml:space="preserve">using a scriptable object with the </w:t>
-      </w:r>
-      <w:r>
-        <w:t xml:space="preserve">collection methods </w:t>
-      </w:r>
-      <w:r>
-        <w:t>and the attributes being split into two separate lists.</w:t>
-      </w:r>
-    </w:p>
-    <w:p>
-      <w:r>
-        <w:t xml:space="preserve">The </w:t>
-      </w:r>
-      <w:r>
-        <w:t>collection methods</w:t>
-      </w:r>
-      <w:r>
-        <w:t xml:space="preserve"> and attributes will be accessible from other components and scripts.</w:t>
+        <w:t>using a scriptable object with the tool and the attributes being split into two separate lists.</w:t>
+      </w:r>
+    </w:p>
+    <w:p>
+      <w:r>
+        <w:t>The tools and attributes will be accessible from other components and scripts.</w:t>
       </w:r>
     </w:p>
     <w:p>
@@ -1640,10 +1636,10 @@
           <w:noProof/>
         </w:rPr>
         <w:drawing>
-          <wp:inline distT="0" distB="0" distL="0" distR="0" wp14:anchorId="6D325B3B" wp14:editId="5FB945A9">
-            <wp:extent cx="5259598" cy="3888188"/>
-            <wp:effectExtent l="0" t="0" r="0" b="0"/>
-            <wp:docPr id="4" name="Picture 4"/>
+          <wp:inline distT="0" distB="0" distL="0" distR="0" wp14:anchorId="6CC06990" wp14:editId="118AC79F">
+            <wp:extent cx="5329451" cy="4117381"/>
+            <wp:effectExtent l="0" t="0" r="5080" b="0"/>
+            <wp:docPr id="2" name="Picture 2"/>
             <wp:cNvGraphicFramePr>
               <a:graphicFrameLocks xmlns:a="http://schemas.openxmlformats.org/drawingml/2006/main" noChangeAspect="1"/>
             </wp:cNvGraphicFramePr>
@@ -1651,7 +1647,7 @@
               <a:graphicData uri="http://schemas.openxmlformats.org/drawingml/2006/picture">
                 <pic:pic xmlns:pic="http://schemas.openxmlformats.org/drawingml/2006/picture">
                   <pic:nvPicPr>
-                    <pic:cNvPr id="0" name="Picture 2"/>
+                    <pic:cNvPr id="0" name="Picture 1"/>
                     <pic:cNvPicPr>
                       <a:picLocks noChangeAspect="1" noChangeArrowheads="1"/>
                     </pic:cNvPicPr>
@@ -1672,7 +1668,7 @@
                   <pic:spPr bwMode="auto">
                     <a:xfrm>
                       <a:off x="0" y="0"/>
-                      <a:ext cx="5286852" cy="3908335"/>
+                      <a:ext cx="5378370" cy="4155174"/>
                     </a:xfrm>
                     <a:prstGeom prst="rect">
                       <a:avLst/>
@@ -1942,12 +1938,6 @@
     </w:p>
     <w:p/>
     <w:p>
-      <w:pPr>
-        <w:rPr>
-          <w:b/>
-          <w:bCs/>
-        </w:rPr>
-      </w:pPr>
       <w:r>
         <w:rPr>
           <w:b/>
@@ -1958,93 +1948,16 @@
     </w:p>
     <w:p>
       <w:r>
-        <w:t>The Storage Node will contain a list of the resources and collection methods with the amount of each</w:t>
-      </w:r>
-      <w:r>
-        <w:t xml:space="preserve"> item</w:t>
-      </w:r>
-      <w:r>
-        <w:t>.</w:t>
-      </w:r>
-      <w:r>
-        <w:t xml:space="preserve"> Storage Nodes will contain public getters and setters accessible from scripts allowing the developer to get and set </w:t>
-      </w:r>
-      <w:r>
-        <w:t xml:space="preserve">the number of </w:t>
-      </w:r>
-      <w:r>
-        <w:t>a specified</w:t>
-      </w:r>
-      <w:r>
-        <w:t xml:space="preserve"> </w:t>
-      </w:r>
-      <w:r>
-        <w:t>item</w:t>
-      </w:r>
-      <w:r>
-        <w:t xml:space="preserve"> in each Storage Node.</w:t>
-      </w:r>
-    </w:p>
-    <w:p>
-      <w:r>
-        <w:rPr>
-          <w:noProof/>
-        </w:rPr>
-        <w:drawing>
-          <wp:inline distT="0" distB="0" distL="0" distR="0" wp14:anchorId="1F4812CB" wp14:editId="0B262796">
-            <wp:extent cx="6206627" cy="2051436"/>
-            <wp:effectExtent l="0" t="0" r="3810" b="6350"/>
-            <wp:docPr id="5" name="Picture 5"/>
-            <wp:cNvGraphicFramePr>
-              <a:graphicFrameLocks xmlns:a="http://schemas.openxmlformats.org/drawingml/2006/main" noChangeAspect="1"/>
-            </wp:cNvGraphicFramePr>
-            <a:graphic xmlns:a="http://schemas.openxmlformats.org/drawingml/2006/main">
-              <a:graphicData uri="http://schemas.openxmlformats.org/drawingml/2006/picture">
-                <pic:pic xmlns:pic="http://schemas.openxmlformats.org/drawingml/2006/picture">
-                  <pic:nvPicPr>
-                    <pic:cNvPr id="0" name="Picture 3"/>
-                    <pic:cNvPicPr>
-                      <a:picLocks noChangeAspect="1" noChangeArrowheads="1"/>
-                    </pic:cNvPicPr>
-                  </pic:nvPicPr>
-                  <pic:blipFill>
-                    <a:blip r:embed="rId11">
-                      <a:extLst>
-                        <a:ext uri="{28A0092B-C50C-407E-A947-70E740481C1C}">
-                          <a14:useLocalDpi xmlns:a14="http://schemas.microsoft.com/office/drawing/2010/main" val="0"/>
-                        </a:ext>
-                      </a:extLst>
-                    </a:blip>
-                    <a:srcRect/>
-                    <a:stretch>
-                      <a:fillRect/>
-                    </a:stretch>
-                  </pic:blipFill>
-                  <pic:spPr bwMode="auto">
-                    <a:xfrm>
-                      <a:off x="0" y="0"/>
-                      <a:ext cx="6206627" cy="2051436"/>
-                    </a:xfrm>
-                    <a:prstGeom prst="rect">
-                      <a:avLst/>
-                    </a:prstGeom>
-                    <a:noFill/>
-                    <a:ln>
-                      <a:noFill/>
-                    </a:ln>
-                  </pic:spPr>
-                </pic:pic>
-              </a:graphicData>
-            </a:graphic>
-          </wp:inline>
-        </w:drawing>
-      </w:r>
-    </w:p>
-    <w:p>
-      <w:pPr>
-        <w:rPr>
-          <w:b/>
-          <w:bCs/>
+        <w:t>The Storage Node will contain a list of the resources and tools with the amount of each resource and tool stored within that Storage Node. Storage Nodes won’t have any default way of visualising in game what is in them or how many of each item is contained, this is something the developer will have to implement themselves through scripts. The Storage Nodes will contain functions to add and remove a specific amount of a resource or tool</w:t>
+      </w:r>
+      <w:r>
+        <w:t>. The information and functions in the Storage Node will be accessible from scripts.</w:t>
+      </w:r>
+    </w:p>
+    <w:p/>
+    <w:p>
+      <w:pPr>
+        <w:rPr>
           <w:sz w:val="28"/>
           <w:szCs w:val="28"/>
         </w:rPr>
@@ -2056,121 +1969,114 @@
           <w:sz w:val="28"/>
           <w:szCs w:val="28"/>
         </w:rPr>
-        <w:br w:type="page"/>
-      </w:r>
-    </w:p>
-    <w:p>
-      <w:pPr>
-        <w:rPr>
-          <w:sz w:val="28"/>
-          <w:szCs w:val="28"/>
-        </w:rPr>
-      </w:pPr>
-      <w:r>
-        <w:rPr>
-          <w:b/>
-          <w:bCs/>
-          <w:sz w:val="28"/>
-          <w:szCs w:val="28"/>
-        </w:rPr>
+        <w:t>How it will be integrated:</w:t>
+      </w:r>
+    </w:p>
+    <w:p>
+      <w:r>
+        <w:t>The system will be a unity package download</w:t>
+      </w:r>
+      <w:r>
+        <w:t>able</w:t>
+      </w:r>
+      <w:r>
+        <w:t xml:space="preserve"> from the asset store</w:t>
+      </w:r>
+      <w:r>
+        <w:t>, when added to the project, the developer will import the package</w:t>
+      </w:r>
+      <w:r>
+        <w:t>.</w:t>
+      </w:r>
+    </w:p>
+    <w:p>
+      <w:r>
+        <w:t>To define resources</w:t>
+      </w:r>
+      <w:r>
+        <w:t xml:space="preserve"> and tools</w:t>
+      </w:r>
+      <w:r>
+        <w:t xml:space="preserve"> and the </w:t>
+      </w:r>
+      <w:r>
+        <w:t>attributes</w:t>
+      </w:r>
+      <w:r>
+        <w:t xml:space="preserve"> for both</w:t>
+      </w:r>
+      <w:r>
+        <w:t xml:space="preserve">, the developer will be able to create </w:t>
+      </w:r>
+      <w:r>
+        <w:t>two separate</w:t>
+      </w:r>
+      <w:r>
+        <w:t xml:space="preserve"> scriptable object</w:t>
+      </w:r>
+      <w:r>
+        <w:t xml:space="preserve">s, a Resource </w:t>
+      </w:r>
+      <w:proofErr w:type="gramStart"/>
+      <w:r>
+        <w:t>Manager</w:t>
+      </w:r>
+      <w:proofErr w:type="gramEnd"/>
+      <w:r>
+        <w:t xml:space="preserve"> and a Tool Manager</w:t>
+      </w:r>
+      <w:r>
+        <w:t xml:space="preserve">. </w:t>
+      </w:r>
+      <w:r>
+        <w:t>Both the resources and the tools will be accessible from components, the resources and their attributes will be accessible from the Resource Node component to define the physical resource in the world</w:t>
+      </w:r>
+      <w:r>
+        <w:t>. Both the resources and the tools will be accessible from the Storage</w:t>
+      </w:r>
+      <w:r>
+        <w:t xml:space="preserve"> Node</w:t>
+      </w:r>
+      <w:r>
+        <w:t xml:space="preserve"> component, so if the developer wants to, both resources and tools and be put in storage. Both resources and tools will also be accessible from scripts allowing the developer to create custom </w:t>
+      </w:r>
+      <w:r>
+        <w:t>usages for the resources and tools if desired</w:t>
+      </w:r>
+      <w:r>
+        <w:t xml:space="preserve">, an example of a custom usage for resources and tools would be being displayed in and selectable in a </w:t>
+      </w:r>
+      <w:proofErr w:type="spellStart"/>
+      <w:r>
+        <w:t>hotbar</w:t>
+      </w:r>
+      <w:proofErr w:type="spellEnd"/>
+      <w:r>
+        <w:t>/inventory system.</w:t>
+      </w:r>
+    </w:p>
+    <w:p>
+      <w:r>
+        <w:t xml:space="preserve">A Resource Node component will be able to be added to game objects </w:t>
+      </w:r>
+      <w:r>
+        <w:t>for</w:t>
+      </w:r>
+      <w:r>
+        <w:t xml:space="preserve"> the Resource Management System to recognise that object as a node for a specific resource. Resource Nodes </w:t>
+      </w:r>
+      <w:r>
         <w:lastRenderedPageBreak/>
-        <w:t>How it will be integrated:</w:t>
-      </w:r>
-    </w:p>
-    <w:p>
-      <w:r>
-        <w:t>The system will be a unity package download</w:t>
-      </w:r>
-      <w:r>
-        <w:t>able</w:t>
-      </w:r>
-      <w:r>
-        <w:t xml:space="preserve"> from the asset store</w:t>
-      </w:r>
-      <w:r>
-        <w:t>, when added to the project, the developer will import the package</w:t>
+        <w:t>contain information on how the world and the player can interact with the Resource Node and what is obtained from it once harvested</w:t>
       </w:r>
       <w:r>
         <w:t>.</w:t>
       </w:r>
-    </w:p>
-    <w:p>
-      <w:r>
-        <w:t>To define resources</w:t>
-      </w:r>
-      <w:r>
-        <w:t xml:space="preserve"> and </w:t>
-      </w:r>
-      <w:r>
-        <w:t>collection methods</w:t>
-      </w:r>
-      <w:r>
-        <w:t xml:space="preserve"> and the </w:t>
-      </w:r>
-      <w:r>
-        <w:t>attributes</w:t>
-      </w:r>
-      <w:r>
-        <w:t xml:space="preserve"> for both</w:t>
-      </w:r>
-      <w:r>
-        <w:t xml:space="preserve">, the developer will be able to create </w:t>
-      </w:r>
-      <w:r>
-        <w:t>two separate</w:t>
-      </w:r>
-      <w:r>
-        <w:t xml:space="preserve"> scriptable object</w:t>
-      </w:r>
-      <w:r>
-        <w:t xml:space="preserve">s, a Resource Manager and a </w:t>
-      </w:r>
-      <w:r>
-        <w:t>Collection</w:t>
-      </w:r>
-      <w:r>
-        <w:t xml:space="preserve"> Method</w:t>
-      </w:r>
-      <w:r>
-        <w:t xml:space="preserve"> Manager</w:t>
-      </w:r>
-      <w:r>
-        <w:t>. In these scriptable objects there will be two lists, one for the resource</w:t>
-      </w:r>
-      <w:r>
-        <w:t>s</w:t>
-      </w:r>
-      <w:r>
-        <w:t xml:space="preserve"> or </w:t>
-      </w:r>
-      <w:r>
-        <w:t>collection methods</w:t>
-      </w:r>
-      <w:r>
-        <w:t xml:space="preserve"> and one for the attributes, all resources will share the same attributes and all </w:t>
-      </w:r>
-      <w:r>
-        <w:t>collection methods</w:t>
-      </w:r>
-      <w:r>
-        <w:t xml:space="preserve"> will share the same attributes</w:t>
-      </w:r>
-      <w:r>
-        <w:t>.</w:t>
-      </w:r>
-    </w:p>
-    <w:p>
-      <w:r>
-        <w:t xml:space="preserve">A Resource Node component will be able to be added to game objects </w:t>
-      </w:r>
-      <w:r>
-        <w:t>for</w:t>
-      </w:r>
-      <w:r>
-        <w:t xml:space="preserve"> the Resource Management System to recognise that object as a node for a specific resource. Resource Nodes contain information on how the world and the player can interact with the Resource Node and what is obtained from it once harvested</w:t>
-      </w:r>
-      <w:r>
-        <w:t>.</w:t>
+      <w:r>
+        <w:t xml:space="preserve"> The information in </w:t>
+      </w:r>
+      <w:r>
+        <w:t>Resource Nodes will be accessible from scripts allowing the developer to implement custom functionality if desired.</w:t>
       </w:r>
     </w:p>
     <w:p>
@@ -2178,19 +2084,40 @@
         <w:t xml:space="preserve"> </w:t>
       </w:r>
       <w:r>
-        <w:t xml:space="preserve">A Storage Node component will be able to be added to a game object for the Resource Management system to recognise that object as a </w:t>
-      </w:r>
-      <w:r>
-        <w:t>Storage N</w:t>
-      </w:r>
-      <w:r>
-        <w:t xml:space="preserve">ode to store resources in. </w:t>
-      </w:r>
-      <w:r>
-        <w:t>The information of how much of each resource will be accessible from scripts allowing the developer to create custom usages for the Storage Node if desired</w:t>
-      </w:r>
-      <w:r>
-        <w:t>.</w:t>
+        <w:t>A Storage Node component will be able to be added to a game object for the Resource Management system to recognise that object as a node to store resources and tools in. Storage Nodes will contain</w:t>
+      </w:r>
+      <w:r>
+        <w:t xml:space="preserve"> information of</w:t>
+      </w:r>
+      <w:r>
+        <w:t xml:space="preserve"> how much of </w:t>
+      </w:r>
+      <w:r>
+        <w:t>each</w:t>
+      </w:r>
+      <w:r>
+        <w:t xml:space="preserve"> resource</w:t>
+      </w:r>
+      <w:r>
+        <w:t xml:space="preserve"> and tool</w:t>
+      </w:r>
+      <w:r>
+        <w:t xml:space="preserve"> </w:t>
+      </w:r>
+      <w:r>
+        <w:t>is currently held in a Storage Node. The information of how much of each resource and tool will be accessible from scripts allowing the developer to create custom usages for the Storage Node if desired, an example of a custom usage would be an inventory system for the Storage Node show</w:t>
+      </w:r>
+      <w:r>
+        <w:t>ing</w:t>
+      </w:r>
+      <w:r>
+        <w:t xml:space="preserve"> what is </w:t>
+      </w:r>
+      <w:r>
+        <w:t>stored in there and how much.</w:t>
+      </w:r>
+      <w:r>
+        <w:t xml:space="preserve"> </w:t>
       </w:r>
     </w:p>
     <w:p>
@@ -2375,7 +2302,7 @@
       <w:lvlText w:val="o"/>
       <w:lvlJc w:val="left"/>
       <w:pPr>
-        <w:ind w:left="1080" w:hanging="360"/>
+        <w:ind w:left="720" w:hanging="360"/>
       </w:pPr>
       <w:rPr>
         <w:rFonts w:ascii="Courier New" w:hAnsi="Courier New" w:cs="Courier New" w:hint="default"/>
@@ -2387,7 +2314,7 @@
       <w:lvlText w:val="o"/>
       <w:lvlJc w:val="left"/>
       <w:pPr>
-        <w:ind w:left="1800" w:hanging="360"/>
+        <w:ind w:left="1440" w:hanging="360"/>
       </w:pPr>
       <w:rPr>
         <w:rFonts w:ascii="Courier New" w:hAnsi="Courier New" w:cs="Courier New" w:hint="default"/>
@@ -2399,7 +2326,7 @@
       <w:lvlText w:val=""/>
       <w:lvlJc w:val="left"/>
       <w:pPr>
-        <w:ind w:left="2520" w:hanging="360"/>
+        <w:ind w:left="2160" w:hanging="360"/>
       </w:pPr>
       <w:rPr>
         <w:rFonts w:ascii="Wingdings" w:hAnsi="Wingdings" w:hint="default"/>
@@ -2411,7 +2338,7 @@
       <w:lvlText w:val=""/>
       <w:lvlJc w:val="left"/>
       <w:pPr>
-        <w:ind w:left="3240" w:hanging="360"/>
+        <w:ind w:left="2880" w:hanging="360"/>
       </w:pPr>
       <w:rPr>
         <w:rFonts w:ascii="Symbol" w:hAnsi="Symbol" w:hint="default"/>
@@ -2423,7 +2350,7 @@
       <w:lvlText w:val="o"/>
       <w:lvlJc w:val="left"/>
       <w:pPr>
-        <w:ind w:left="3960" w:hanging="360"/>
+        <w:ind w:left="3600" w:hanging="360"/>
       </w:pPr>
       <w:rPr>
         <w:rFonts w:ascii="Courier New" w:hAnsi="Courier New" w:cs="Courier New" w:hint="default"/>
@@ -2435,7 +2362,7 @@
       <w:lvlText w:val=""/>
       <w:lvlJc w:val="left"/>
       <w:pPr>
-        <w:ind w:left="4680" w:hanging="360"/>
+        <w:ind w:left="4320" w:hanging="360"/>
       </w:pPr>
       <w:rPr>
         <w:rFonts w:ascii="Wingdings" w:hAnsi="Wingdings" w:hint="default"/>
@@ -2447,7 +2374,7 @@
       <w:lvlText w:val=""/>
       <w:lvlJc w:val="left"/>
       <w:pPr>
-        <w:ind w:left="5400" w:hanging="360"/>
+        <w:ind w:left="5040" w:hanging="360"/>
       </w:pPr>
       <w:rPr>
         <w:rFonts w:ascii="Symbol" w:hAnsi="Symbol" w:hint="default"/>
@@ -2459,7 +2386,7 @@
       <w:lvlText w:val="o"/>
       <w:lvlJc w:val="left"/>
       <w:pPr>
-        <w:ind w:left="6120" w:hanging="360"/>
+        <w:ind w:left="5760" w:hanging="360"/>
       </w:pPr>
       <w:rPr>
         <w:rFonts w:ascii="Courier New" w:hAnsi="Courier New" w:cs="Courier New" w:hint="default"/>
@@ -2471,7 +2398,7 @@
       <w:lvlText w:val=""/>
       <w:lvlJc w:val="left"/>
       <w:pPr>
-        <w:ind w:left="6840" w:hanging="360"/>
+        <w:ind w:left="6480" w:hanging="360"/>
       </w:pPr>
       <w:rPr>
         <w:rFonts w:ascii="Wingdings" w:hAnsi="Wingdings" w:hint="default"/>
@@ -2705,119 +2632,6 @@
     </w:lvl>
   </w:abstractNum>
   <w:abstractNum w:abstractNumId="4" w15:restartNumberingAfterBreak="0">
-    <w:nsid w:val="42B13432"/>
-    <w:multiLevelType w:val="hybridMultilevel"/>
-    <w:tmpl w:val="57A23966"/>
-    <w:lvl w:ilvl="0" w:tplc="FFFFFFFF">
-      <w:start w:val="7"/>
-      <w:numFmt w:val="bullet"/>
-      <w:lvlText w:val="-"/>
-      <w:lvlJc w:val="left"/>
-      <w:pPr>
-        <w:ind w:left="1080" w:hanging="360"/>
-      </w:pPr>
-      <w:rPr>
-        <w:rFonts w:ascii="Calibri" w:eastAsiaTheme="minorHAnsi" w:hAnsi="Calibri" w:cs="Calibri" w:hint="default"/>
-      </w:rPr>
-    </w:lvl>
-    <w:lvl w:ilvl="1" w:tplc="682CB734">
-      <w:start w:val="7"/>
-      <w:numFmt w:val="bullet"/>
-      <w:lvlText w:val="-"/>
-      <w:lvlJc w:val="left"/>
-      <w:pPr>
-        <w:ind w:left="1800" w:hanging="360"/>
-      </w:pPr>
-      <w:rPr>
-        <w:rFonts w:ascii="Calibri" w:eastAsiaTheme="minorHAnsi" w:hAnsi="Calibri" w:cs="Calibri" w:hint="default"/>
-      </w:rPr>
-    </w:lvl>
-    <w:lvl w:ilvl="2" w:tplc="FFFFFFFF" w:tentative="1">
-      <w:start w:val="1"/>
-      <w:numFmt w:val="bullet"/>
-      <w:lvlText w:val=""/>
-      <w:lvlJc w:val="left"/>
-      <w:pPr>
-        <w:ind w:left="2520" w:hanging="360"/>
-      </w:pPr>
-      <w:rPr>
-        <w:rFonts w:ascii="Wingdings" w:hAnsi="Wingdings" w:hint="default"/>
-      </w:rPr>
-    </w:lvl>
-    <w:lvl w:ilvl="3" w:tplc="FFFFFFFF" w:tentative="1">
-      <w:start w:val="1"/>
-      <w:numFmt w:val="bullet"/>
-      <w:lvlText w:val=""/>
-      <w:lvlJc w:val="left"/>
-      <w:pPr>
-        <w:ind w:left="3240" w:hanging="360"/>
-      </w:pPr>
-      <w:rPr>
-        <w:rFonts w:ascii="Symbol" w:hAnsi="Symbol" w:hint="default"/>
-      </w:rPr>
-    </w:lvl>
-    <w:lvl w:ilvl="4" w:tplc="FFFFFFFF" w:tentative="1">
-      <w:start w:val="1"/>
-      <w:numFmt w:val="bullet"/>
-      <w:lvlText w:val="o"/>
-      <w:lvlJc w:val="left"/>
-      <w:pPr>
-        <w:ind w:left="3960" w:hanging="360"/>
-      </w:pPr>
-      <w:rPr>
-        <w:rFonts w:ascii="Courier New" w:hAnsi="Courier New" w:cs="Courier New" w:hint="default"/>
-      </w:rPr>
-    </w:lvl>
-    <w:lvl w:ilvl="5" w:tplc="FFFFFFFF" w:tentative="1">
-      <w:start w:val="1"/>
-      <w:numFmt w:val="bullet"/>
-      <w:lvlText w:val=""/>
-      <w:lvlJc w:val="left"/>
-      <w:pPr>
-        <w:ind w:left="4680" w:hanging="360"/>
-      </w:pPr>
-      <w:rPr>
-        <w:rFonts w:ascii="Wingdings" w:hAnsi="Wingdings" w:hint="default"/>
-      </w:rPr>
-    </w:lvl>
-    <w:lvl w:ilvl="6" w:tplc="FFFFFFFF" w:tentative="1">
-      <w:start w:val="1"/>
-      <w:numFmt w:val="bullet"/>
-      <w:lvlText w:val=""/>
-      <w:lvlJc w:val="left"/>
-      <w:pPr>
-        <w:ind w:left="5400" w:hanging="360"/>
-      </w:pPr>
-      <w:rPr>
-        <w:rFonts w:ascii="Symbol" w:hAnsi="Symbol" w:hint="default"/>
-      </w:rPr>
-    </w:lvl>
-    <w:lvl w:ilvl="7" w:tplc="FFFFFFFF" w:tentative="1">
-      <w:start w:val="1"/>
-      <w:numFmt w:val="bullet"/>
-      <w:lvlText w:val="o"/>
-      <w:lvlJc w:val="left"/>
-      <w:pPr>
-        <w:ind w:left="6120" w:hanging="360"/>
-      </w:pPr>
-      <w:rPr>
-        <w:rFonts w:ascii="Courier New" w:hAnsi="Courier New" w:cs="Courier New" w:hint="default"/>
-      </w:rPr>
-    </w:lvl>
-    <w:lvl w:ilvl="8" w:tplc="FFFFFFFF" w:tentative="1">
-      <w:start w:val="1"/>
-      <w:numFmt w:val="bullet"/>
-      <w:lvlText w:val=""/>
-      <w:lvlJc w:val="left"/>
-      <w:pPr>
-        <w:ind w:left="6840" w:hanging="360"/>
-      </w:pPr>
-      <w:rPr>
-        <w:rFonts w:ascii="Wingdings" w:hAnsi="Wingdings" w:hint="default"/>
-      </w:rPr>
-    </w:lvl>
-  </w:abstractNum>
-  <w:abstractNum w:abstractNumId="5" w15:restartNumberingAfterBreak="0">
     <w:nsid w:val="42EA5D71"/>
     <w:multiLevelType w:val="hybridMultilevel"/>
     <w:tmpl w:val="47B8AE16"/>
@@ -2930,7 +2744,7 @@
       </w:rPr>
     </w:lvl>
   </w:abstractNum>
-  <w:abstractNum w:abstractNumId="6" w15:restartNumberingAfterBreak="0">
+  <w:abstractNum w:abstractNumId="5" w15:restartNumberingAfterBreak="0">
     <w:nsid w:val="4FD27E6A"/>
     <w:multiLevelType w:val="hybridMultilevel"/>
     <w:tmpl w:val="F1AE43DA"/>
@@ -3043,7 +2857,7 @@
       </w:rPr>
     </w:lvl>
   </w:abstractNum>
-  <w:abstractNum w:abstractNumId="7" w15:restartNumberingAfterBreak="0">
+  <w:abstractNum w:abstractNumId="6" w15:restartNumberingAfterBreak="0">
     <w:nsid w:val="57D66B7B"/>
     <w:multiLevelType w:val="hybridMultilevel"/>
     <w:tmpl w:val="1C0447B4"/>
@@ -3156,7 +2970,7 @@
       </w:rPr>
     </w:lvl>
   </w:abstractNum>
-  <w:abstractNum w:abstractNumId="8" w15:restartNumberingAfterBreak="0">
+  <w:abstractNum w:abstractNumId="7" w15:restartNumberingAfterBreak="0">
     <w:nsid w:val="619C5E92"/>
     <w:multiLevelType w:val="hybridMultilevel"/>
     <w:tmpl w:val="B41E69A2"/>
@@ -3270,7 +3084,7 @@
     </w:lvl>
   </w:abstractNum>
   <w:num w:numId="1">
-    <w:abstractNumId w:val="5"/>
+    <w:abstractNumId w:val="4"/>
   </w:num>
   <w:num w:numId="2">
     <w:abstractNumId w:val="0"/>
@@ -3279,7 +3093,7 @@
     <w:abstractNumId w:val="2"/>
   </w:num>
   <w:num w:numId="4">
-    <w:abstractNumId w:val="7"/>
+    <w:abstractNumId w:val="6"/>
   </w:num>
   <w:num w:numId="5">
     <w:abstractNumId w:val="1"/>
@@ -3288,13 +3102,10 @@
     <w:abstractNumId w:val="3"/>
   </w:num>
   <w:num w:numId="7">
-    <w:abstractNumId w:val="6"/>
+    <w:abstractNumId w:val="5"/>
   </w:num>
   <w:num w:numId="8">
-    <w:abstractNumId w:val="8"/>
-  </w:num>
-  <w:num w:numId="9">
-    <w:abstractNumId w:val="4"/>
+    <w:abstractNumId w:val="7"/>
   </w:num>
 </w:numbering>
 </file>
@@ -4120,25 +3931,16 @@
 </file>
 
 <file path=customXml/item1.xml><?xml version="1.0" encoding="utf-8"?>
-<?mso-contentType ?>
-<FormTemplates xmlns="http://schemas.microsoft.com/sharepoint/v3/contenttype/forms">
-  <Display>DocumentLibraryForm</Display>
-  <Edit>DocumentLibraryForm</Edit>
-  <New>DocumentLibraryForm</New>
-</FormTemplates>
-</file>
-
-<file path=customXml/item2.xml><?xml version="1.0" encoding="utf-8"?>
 <p:properties xmlns:p="http://schemas.microsoft.com/office/2006/metadata/properties" xmlns:xsi="http://www.w3.org/2001/XMLSchema-instance" xmlns:pc="http://schemas.microsoft.com/office/infopath/2007/PartnerControls">
   <documentManagement/>
 </p:properties>
 </file>
 
-<file path=customXml/item3.xml><?xml version="1.0" encoding="utf-8"?>
+<file path=customXml/item2.xml><?xml version="1.0" encoding="utf-8"?>
 <b:Sources xmlns:b="http://schemas.openxmlformats.org/officeDocument/2006/bibliography" xmlns="http://schemas.openxmlformats.org/officeDocument/2006/bibliography" SelectedStyle="\APASixthEditionOfficeOnline.xsl" StyleName="APA" Version="6"/>
 </file>
 
-<file path=customXml/item4.xml><?xml version="1.0" encoding="utf-8"?>
+<file path=customXml/item3.xml><?xml version="1.0" encoding="utf-8"?>
 <ct:contentTypeSchema xmlns:ct="http://schemas.microsoft.com/office/2006/metadata/contentType" xmlns:ma="http://schemas.microsoft.com/office/2006/metadata/properties/metaAttributes" ct:_="" ma:_="" ma:contentTypeName="Document" ma:contentTypeID="0x0101007D386F57F7DCDE4B89632BB855604217" ma:contentTypeVersion="5" ma:contentTypeDescription="Create a new document." ma:contentTypeScope="" ma:versionID="ded18855363b84932530eb4576fcd86d">
   <xsd:schema xmlns:xsd="http://www.w3.org/2001/XMLSchema" xmlns:xs="http://www.w3.org/2001/XMLSchema" xmlns:p="http://schemas.microsoft.com/office/2006/metadata/properties" xmlns:ns3="44a1d690-c5e9-46d9-89cb-67eb1712e836" xmlns:ns4="20e15830-a185-4db3-af6f-3cdc4ceb4ee7" targetNamespace="http://schemas.microsoft.com/office/2006/metadata/properties" ma:root="true" ma:fieldsID="eafa223c4841a0c4f4fdb3734cc06735" ns3:_="" ns4:_="">
     <xsd:import namespace="44a1d690-c5e9-46d9-89cb-67eb1712e836"/>
@@ -4309,15 +4111,16 @@
 </ct:contentTypeSchema>
 </file>
 
-<file path=customXml/itemProps1.xml><?xml version="1.0" encoding="utf-8"?>
-<ds:datastoreItem xmlns:ds="http://schemas.openxmlformats.org/officeDocument/2006/customXml" ds:itemID="{62EAEDA4-CA72-48BE-819D-B138133DA016}">
-  <ds:schemaRefs>
-    <ds:schemaRef ds:uri="http://schemas.microsoft.com/sharepoint/v3/contenttype/forms"/>
-  </ds:schemaRefs>
-</ds:datastoreItem>
+<file path=customXml/item4.xml><?xml version="1.0" encoding="utf-8"?>
+<?mso-contentType ?>
+<FormTemplates xmlns="http://schemas.microsoft.com/sharepoint/v3/contenttype/forms">
+  <Display>DocumentLibraryForm</Display>
+  <Edit>DocumentLibraryForm</Edit>
+  <New>DocumentLibraryForm</New>
+</FormTemplates>
 </file>
 
-<file path=customXml/itemProps2.xml><?xml version="1.0" encoding="utf-8"?>
+<file path=customXml/itemProps1.xml><?xml version="1.0" encoding="utf-8"?>
 <ds:datastoreItem xmlns:ds="http://schemas.openxmlformats.org/officeDocument/2006/customXml" ds:itemID="{3AAA1C66-E4F1-4C01-87EE-9B68A29A92A7}">
   <ds:schemaRefs>
     <ds:schemaRef ds:uri="http://schemas.microsoft.com/office/2006/metadata/properties"/>
@@ -4326,7 +4129,7 @@
 </ds:datastoreItem>
 </file>
 
-<file path=customXml/itemProps3.xml><?xml version="1.0" encoding="utf-8"?>
+<file path=customXml/itemProps2.xml><?xml version="1.0" encoding="utf-8"?>
 <ds:datastoreItem xmlns:ds="http://schemas.openxmlformats.org/officeDocument/2006/customXml" ds:itemID="{98099A56-C024-45F8-A8D9-0DBD28289A83}">
   <ds:schemaRefs>
     <ds:schemaRef ds:uri="http://schemas.openxmlformats.org/officeDocument/2006/bibliography"/>
@@ -4334,7 +4137,7 @@
 </ds:datastoreItem>
 </file>
 
-<file path=customXml/itemProps4.xml><?xml version="1.0" encoding="utf-8"?>
+<file path=customXml/itemProps3.xml><?xml version="1.0" encoding="utf-8"?>
 <ds:datastoreItem xmlns:ds="http://schemas.openxmlformats.org/officeDocument/2006/customXml" ds:itemID="{E902D928-A0A2-4ECB-9419-369409E57EF6}">
   <ds:schemaRefs>
     <ds:schemaRef ds:uri="http://schemas.microsoft.com/office/2006/metadata/contentType"/>
@@ -4351,4 +4154,12 @@
     <ds:schemaRef ds:uri="http://schemas.microsoft.com/internal/obd"/>
   </ds:schemaRefs>
 </ds:datastoreItem>
+</file>
+
+<file path=customXml/itemProps4.xml><?xml version="1.0" encoding="utf-8"?>
+<ds:datastoreItem xmlns:ds="http://schemas.openxmlformats.org/officeDocument/2006/customXml" ds:itemID="{62EAEDA4-CA72-48BE-819D-B138133DA016}">
+  <ds:schemaRefs>
+    <ds:schemaRef ds:uri="http://schemas.microsoft.com/sharepoint/v3/contenttype/forms"/>
+  </ds:schemaRefs>
+</ds:datastoreItem>
 </file>
</xml_diff>